<commit_message>
Update documentação + Jornada do usuário + Personas
</commit_message>
<xml_diff>
--- a/Documentação/Everymind - Turnover de funcionários (1).docx
+++ b/Documentação/Everymind - Turnover de funcionários (1).docx
@@ -116,12 +116,12 @@
                 <wp:extent cx="193066" cy="199281"/>
                 <wp:effectExtent b="0" l="0" r="0" t="0"/>
                 <wp:wrapNone/>
-                <wp:docPr id="2" name="image7.png"/>
+                <wp:docPr id="2" name="image3.png"/>
                 <a:graphic>
                   <a:graphicData uri="http://schemas.openxmlformats.org/drawingml/2006/picture">
                     <pic:pic>
                       <pic:nvPicPr>
-                        <pic:cNvPr id="0" name="image7.png"/>
+                        <pic:cNvPr id="0" name="image3.png"/>
                         <pic:cNvPicPr preferRelativeResize="0"/>
                       </pic:nvPicPr>
                       <pic:blipFill>
@@ -164,12 +164,12 @@
             <wp:extent cx="8567336" cy="13559193"/>
             <wp:effectExtent b="0" l="0" r="0" t="0"/>
             <wp:wrapSquare wrapText="bothSides" distB="152400" distT="152400" distL="152400" distR="152400"/>
-            <wp:docPr id="19" name="image1.png"/>
+            <wp:docPr id="24" name="image9.png"/>
             <a:graphic>
               <a:graphicData uri="http://schemas.openxmlformats.org/drawingml/2006/picture">
                 <pic:pic>
                   <pic:nvPicPr>
-                    <pic:cNvPr id="0" name="image1.png"/>
+                    <pic:cNvPr id="0" name="image9.png"/>
                     <pic:cNvPicPr preferRelativeResize="0"/>
                   </pic:nvPicPr>
                   <pic:blipFill>
@@ -210,12 +210,12 @@
             <wp:extent cx="2804546" cy="1204657"/>
             <wp:effectExtent b="0" l="0" r="0" t="0"/>
             <wp:wrapSquare wrapText="bothSides" distB="152400" distT="152400" distL="152400" distR="152400"/>
-            <wp:docPr id="21" name="image4.png"/>
+            <wp:docPr id="26" name="image14.png"/>
             <a:graphic>
               <a:graphicData uri="http://schemas.openxmlformats.org/drawingml/2006/picture">
                 <pic:pic>
                   <pic:nvPicPr>
-                    <pic:cNvPr id="0" name="image4.png"/>
+                    <pic:cNvPr id="0" name="image14.png"/>
                     <pic:cNvPicPr preferRelativeResize="0"/>
                   </pic:nvPicPr>
                   <pic:blipFill>
@@ -377,12 +377,12 @@
                 <wp:extent cx="3931928" cy="883822"/>
                 <wp:effectExtent b="0" l="0" r="0" t="0"/>
                 <wp:wrapTopAndBottom distB="152400" distT="152400"/>
-                <wp:docPr id="1" name="image6.png"/>
+                <wp:docPr id="1" name="image2.png"/>
                 <a:graphic>
                   <a:graphicData uri="http://schemas.openxmlformats.org/drawingml/2006/picture">
                     <pic:pic>
                       <pic:nvPicPr>
-                        <pic:cNvPr id="0" name="image6.png"/>
+                        <pic:cNvPr id="0" name="image2.png"/>
                         <pic:cNvPicPr preferRelativeResize="0"/>
                       </pic:nvPicPr>
                       <pic:blipFill>
@@ -424,12 +424,12 @@
             <wp:extent cx="865287" cy="472641"/>
             <wp:effectExtent b="0" l="0" r="0" t="0"/>
             <wp:wrapSquare wrapText="bothSides" distB="152400" distT="152400" distL="152400" distR="152400"/>
-            <wp:docPr id="20" name="image2.png"/>
+            <wp:docPr id="25" name="image5.png"/>
             <a:graphic>
               <a:graphicData uri="http://schemas.openxmlformats.org/drawingml/2006/picture">
                 <pic:pic>
                   <pic:nvPicPr>
-                    <pic:cNvPr id="0" name="image2.png"/>
+                    <pic:cNvPr id="0" name="image5.png"/>
                     <pic:cNvPicPr preferRelativeResize="0"/>
                   </pic:nvPicPr>
                   <pic:blipFill>
@@ -469,12 +469,12 @@
             <wp:extent cx="1867967" cy="1320786"/>
             <wp:effectExtent b="0" l="0" r="0" t="0"/>
             <wp:wrapSquare wrapText="bothSides" distB="152400" distT="152400" distL="152400" distR="152400"/>
-            <wp:docPr id="18" name="image3.png"/>
+            <wp:docPr id="23" name="image1.png"/>
             <a:graphic>
               <a:graphicData uri="http://schemas.openxmlformats.org/drawingml/2006/picture">
                 <pic:pic>
                   <pic:nvPicPr>
-                    <pic:cNvPr id="0" name="image3.png"/>
+                    <pic:cNvPr id="0" name="image1.png"/>
                     <pic:cNvPicPr preferRelativeResize="0"/>
                   </pic:nvPicPr>
                   <pic:blipFill>
@@ -543,108 +543,14 @@
           <w:szCs w:val="28"/>
         </w:rPr>
       </w:pPr>
-      <w:bookmarkStart w:colFirst="0" w:colLast="0" w:name="_gjdgxs" w:id="0"/>
+      <w:bookmarkStart w:colFirst="0" w:colLast="0" w:name="_1fob9te" w:id="0"/>
       <w:bookmarkEnd w:id="0"/>
       <w:r>
-        <w:rPr>
-          <w:rtl w:val="0"/>
-        </w:rPr>
-      </w:r>
-    </w:p>
-    <w:p>
-      <w:pPr>
-        <w:tabs>
-          <w:tab w:val="left" w:pos="708"/>
-          <w:tab w:val="left" w:pos="1416"/>
-          <w:tab w:val="left" w:pos="2124"/>
-          <w:tab w:val="left" w:pos="2832"/>
-          <w:tab w:val="left" w:pos="3540"/>
-          <w:tab w:val="left" w:pos="4248"/>
-          <w:tab w:val="left" w:pos="4956"/>
-          <w:tab w:val="left" w:pos="5664"/>
-          <w:tab w:val="left" w:pos="6372"/>
-          <w:tab w:val="left" w:pos="7080"/>
-          <w:tab w:val="left" w:pos="7788"/>
-          <w:tab w:val="left" w:pos="8496"/>
-          <w:tab w:val="left" w:pos="9204"/>
-          <w:tab w:val="left" w:pos="708"/>
-          <w:tab w:val="left" w:pos="1416"/>
-          <w:tab w:val="left" w:pos="2124"/>
-          <w:tab w:val="left" w:pos="2832"/>
-          <w:tab w:val="left" w:pos="3540"/>
-          <w:tab w:val="left" w:pos="4248"/>
-          <w:tab w:val="left" w:pos="4956"/>
-          <w:tab w:val="left" w:pos="5664"/>
-          <w:tab w:val="left" w:pos="6372"/>
-          <w:tab w:val="left" w:pos="7080"/>
-          <w:tab w:val="left" w:pos="7788"/>
-          <w:tab w:val="left" w:pos="8496"/>
-          <w:tab w:val="left" w:pos="9204"/>
-          <w:tab w:val="left" w:pos="3870"/>
-        </w:tabs>
-        <w:spacing w:after="120" w:before="120" w:line="360" w:lineRule="auto"/>
         <w:rPr>
           <w:b w:val="1"/>
           <w:color w:val="3c0a49"/>
           <w:sz w:val="28"/>
           <w:szCs w:val="28"/>
-        </w:rPr>
-      </w:pPr>
-      <w:bookmarkStart w:colFirst="0" w:colLast="0" w:name="_30j0zll" w:id="1"/>
-      <w:bookmarkEnd w:id="1"/>
-      <w:r>
-        <w:rPr>
-          <w:rtl w:val="0"/>
-        </w:rPr>
-      </w:r>
-    </w:p>
-    <w:p>
-      <w:pPr>
-        <w:tabs>
-          <w:tab w:val="left" w:pos="708"/>
-          <w:tab w:val="left" w:pos="1416"/>
-          <w:tab w:val="left" w:pos="2124"/>
-          <w:tab w:val="left" w:pos="2832"/>
-          <w:tab w:val="left" w:pos="3540"/>
-          <w:tab w:val="left" w:pos="4248"/>
-          <w:tab w:val="left" w:pos="4956"/>
-          <w:tab w:val="left" w:pos="5664"/>
-          <w:tab w:val="left" w:pos="6372"/>
-          <w:tab w:val="left" w:pos="7080"/>
-          <w:tab w:val="left" w:pos="7788"/>
-          <w:tab w:val="left" w:pos="8496"/>
-          <w:tab w:val="left" w:pos="9204"/>
-          <w:tab w:val="left" w:pos="708"/>
-          <w:tab w:val="left" w:pos="1416"/>
-          <w:tab w:val="left" w:pos="2124"/>
-          <w:tab w:val="left" w:pos="2832"/>
-          <w:tab w:val="left" w:pos="3540"/>
-          <w:tab w:val="left" w:pos="4248"/>
-          <w:tab w:val="left" w:pos="4956"/>
-          <w:tab w:val="left" w:pos="5664"/>
-          <w:tab w:val="left" w:pos="6372"/>
-          <w:tab w:val="left" w:pos="7080"/>
-          <w:tab w:val="left" w:pos="7788"/>
-          <w:tab w:val="left" w:pos="8496"/>
-          <w:tab w:val="left" w:pos="9204"/>
-          <w:tab w:val="left" w:pos="3870"/>
-        </w:tabs>
-        <w:spacing w:after="120" w:before="120" w:line="360" w:lineRule="auto"/>
-        <w:rPr>
-          <w:b w:val="1"/>
-          <w:color w:val="3c0a49"/>
-          <w:sz w:val="28"/>
-          <w:szCs w:val="28"/>
-        </w:rPr>
-      </w:pPr>
-      <w:bookmarkStart w:colFirst="0" w:colLast="0" w:name="_1fob9te" w:id="2"/>
-      <w:bookmarkEnd w:id="2"/>
-      <w:r>
-        <w:rPr>
-          <w:b w:val="1"/>
-          <w:color w:val="3c0a49"/>
-          <w:sz w:val="28"/>
-          <w:szCs w:val="28"/>
           <w:rtl w:val="0"/>
         </w:rPr>
         <w:t xml:space="preserve">Controle do Documento</w:t>
@@ -689,8 +595,8 @@
           <w:szCs w:val="20"/>
         </w:rPr>
       </w:pPr>
-      <w:bookmarkStart w:colFirst="0" w:colLast="0" w:name="_3znysh7" w:id="3"/>
-      <w:bookmarkEnd w:id="3"/>
+      <w:bookmarkStart w:colFirst="0" w:colLast="0" w:name="_3znysh7" w:id="1"/>
+      <w:bookmarkEnd w:id="1"/>
       <w:r>
         <w:rPr>
           <w:b w:val="1"/>
@@ -3510,7 +3416,7 @@
                 <w:szCs w:val="20"/>
                 <w:rtl w:val="0"/>
               </w:rPr>
-              <w:t xml:space="preserve">Giovanna Furlan e Patrick Victorino</w:t>
+              <w:t xml:space="preserve">Giovanna Furlan, Patrick Victorino e Emanuele Morais</w:t>
             </w:r>
           </w:p>
         </w:tc>
@@ -3639,6 +3545,322 @@
                 <w:rtl w:val="0"/>
               </w:rPr>
               <w:t xml:space="preserve">Inserção e criação da terceira persona</w:t>
+            </w:r>
+          </w:p>
+        </w:tc>
+      </w:tr>
+      <w:tr>
+        <w:trPr>
+          <w:cantSplit w:val="0"/>
+          <w:trHeight w:val="495" w:hRule="atLeast"/>
+          <w:tblHeader w:val="0"/>
+        </w:trPr>
+        <w:tc>
+          <w:tcPr>
+            <w:shd w:fill="auto" w:val="clear"/>
+            <w:tcMar>
+              <w:top w:w="100.0" w:type="dxa"/>
+              <w:left w:w="100.0" w:type="dxa"/>
+              <w:bottom w:w="100.0" w:type="dxa"/>
+              <w:right w:w="100.0" w:type="dxa"/>
+            </w:tcMar>
+          </w:tcPr>
+          <w:p>
+            <w:pPr>
+              <w:widowControl w:val="0"/>
+              <w:pBdr>
+                <w:top w:space="0" w:sz="0" w:val="nil"/>
+                <w:left w:space="0" w:sz="0" w:val="nil"/>
+                <w:bottom w:space="0" w:sz="0" w:val="nil"/>
+                <w:right w:space="0" w:sz="0" w:val="nil"/>
+                <w:between w:space="0" w:sz="0" w:val="nil"/>
+              </w:pBdr>
+              <w:tabs>
+                <w:tab w:val="left" w:pos="708"/>
+                <w:tab w:val="left" w:pos="1416"/>
+                <w:tab w:val="left" w:pos="2124"/>
+                <w:tab w:val="left" w:pos="2832"/>
+                <w:tab w:val="left" w:pos="3540"/>
+                <w:tab w:val="left" w:pos="4248"/>
+                <w:tab w:val="left" w:pos="4956"/>
+                <w:tab w:val="left" w:pos="5664"/>
+                <w:tab w:val="left" w:pos="6372"/>
+                <w:tab w:val="left" w:pos="7080"/>
+                <w:tab w:val="left" w:pos="7788"/>
+                <w:tab w:val="left" w:pos="8496"/>
+                <w:tab w:val="left" w:pos="9204"/>
+                <w:tab w:val="left" w:pos="708"/>
+                <w:tab w:val="left" w:pos="1416"/>
+                <w:tab w:val="left" w:pos="2124"/>
+                <w:tab w:val="left" w:pos="2832"/>
+                <w:tab w:val="left" w:pos="3540"/>
+                <w:tab w:val="left" w:pos="4248"/>
+                <w:tab w:val="left" w:pos="4956"/>
+                <w:tab w:val="left" w:pos="5664"/>
+                <w:tab w:val="left" w:pos="6372"/>
+                <w:tab w:val="left" w:pos="7080"/>
+                <w:tab w:val="left" w:pos="7788"/>
+                <w:tab w:val="left" w:pos="8496"/>
+                <w:tab w:val="left" w:pos="9204"/>
+              </w:tabs>
+              <w:spacing w:after="0" w:line="240" w:lineRule="auto"/>
+              <w:rPr>
+                <w:sz w:val="20"/>
+                <w:szCs w:val="20"/>
+              </w:rPr>
+            </w:pPr>
+            <w:r>
+              <w:rPr>
+                <w:sz w:val="20"/>
+                <w:szCs w:val="20"/>
+                <w:rtl w:val="0"/>
+              </w:rPr>
+              <w:t xml:space="preserve">18/08</w:t>
+            </w:r>
+          </w:p>
+        </w:tc>
+        <w:tc>
+          <w:tcPr>
+            <w:shd w:fill="auto" w:val="clear"/>
+            <w:tcMar>
+              <w:top w:w="100.0" w:type="dxa"/>
+              <w:left w:w="100.0" w:type="dxa"/>
+              <w:bottom w:w="100.0" w:type="dxa"/>
+              <w:right w:w="100.0" w:type="dxa"/>
+            </w:tcMar>
+          </w:tcPr>
+          <w:p>
+            <w:pPr>
+              <w:widowControl w:val="0"/>
+              <w:pBdr>
+                <w:top w:space="0" w:sz="0" w:val="nil"/>
+                <w:left w:space="0" w:sz="0" w:val="nil"/>
+                <w:bottom w:space="0" w:sz="0" w:val="nil"/>
+                <w:right w:space="0" w:sz="0" w:val="nil"/>
+                <w:between w:space="0" w:sz="0" w:val="nil"/>
+              </w:pBdr>
+              <w:tabs>
+                <w:tab w:val="left" w:pos="708"/>
+                <w:tab w:val="left" w:pos="1416"/>
+                <w:tab w:val="left" w:pos="2124"/>
+                <w:tab w:val="left" w:pos="2832"/>
+                <w:tab w:val="left" w:pos="3540"/>
+                <w:tab w:val="left" w:pos="4248"/>
+                <w:tab w:val="left" w:pos="4956"/>
+                <w:tab w:val="left" w:pos="5664"/>
+                <w:tab w:val="left" w:pos="6372"/>
+                <w:tab w:val="left" w:pos="7080"/>
+                <w:tab w:val="left" w:pos="7788"/>
+                <w:tab w:val="left" w:pos="8496"/>
+                <w:tab w:val="left" w:pos="9204"/>
+                <w:tab w:val="left" w:pos="708"/>
+                <w:tab w:val="left" w:pos="1416"/>
+                <w:tab w:val="left" w:pos="2124"/>
+                <w:tab w:val="left" w:pos="2832"/>
+                <w:tab w:val="left" w:pos="3540"/>
+                <w:tab w:val="left" w:pos="4248"/>
+                <w:tab w:val="left" w:pos="4956"/>
+                <w:tab w:val="left" w:pos="5664"/>
+                <w:tab w:val="left" w:pos="6372"/>
+                <w:tab w:val="left" w:pos="7080"/>
+                <w:tab w:val="left" w:pos="7788"/>
+                <w:tab w:val="left" w:pos="8496"/>
+                <w:tab w:val="left" w:pos="9204"/>
+              </w:tabs>
+              <w:spacing w:after="0" w:line="240" w:lineRule="auto"/>
+              <w:rPr>
+                <w:sz w:val="20"/>
+                <w:szCs w:val="20"/>
+              </w:rPr>
+            </w:pPr>
+            <w:r>
+              <w:rPr>
+                <w:sz w:val="20"/>
+                <w:szCs w:val="20"/>
+                <w:rtl w:val="0"/>
+              </w:rPr>
+              <w:t xml:space="preserve">Giovanna Furlan</w:t>
+            </w:r>
+          </w:p>
+        </w:tc>
+        <w:tc>
+          <w:tcPr>
+            <w:shd w:fill="auto" w:val="clear"/>
+            <w:tcMar>
+              <w:top w:w="100.0" w:type="dxa"/>
+              <w:left w:w="100.0" w:type="dxa"/>
+              <w:bottom w:w="100.0" w:type="dxa"/>
+              <w:right w:w="100.0" w:type="dxa"/>
+            </w:tcMar>
+          </w:tcPr>
+          <w:p>
+            <w:pPr>
+              <w:widowControl w:val="0"/>
+              <w:pBdr>
+                <w:top w:space="0" w:sz="0" w:val="nil"/>
+                <w:left w:space="0" w:sz="0" w:val="nil"/>
+                <w:bottom w:space="0" w:sz="0" w:val="nil"/>
+                <w:right w:space="0" w:sz="0" w:val="nil"/>
+                <w:between w:space="0" w:sz="0" w:val="nil"/>
+              </w:pBdr>
+              <w:tabs>
+                <w:tab w:val="left" w:pos="708"/>
+                <w:tab w:val="left" w:pos="1416"/>
+                <w:tab w:val="left" w:pos="2124"/>
+                <w:tab w:val="left" w:pos="2832"/>
+                <w:tab w:val="left" w:pos="3540"/>
+                <w:tab w:val="left" w:pos="4248"/>
+                <w:tab w:val="left" w:pos="4956"/>
+                <w:tab w:val="left" w:pos="5664"/>
+                <w:tab w:val="left" w:pos="6372"/>
+                <w:tab w:val="left" w:pos="7080"/>
+                <w:tab w:val="left" w:pos="7788"/>
+                <w:tab w:val="left" w:pos="8496"/>
+                <w:tab w:val="left" w:pos="9204"/>
+                <w:tab w:val="left" w:pos="708"/>
+                <w:tab w:val="left" w:pos="1416"/>
+                <w:tab w:val="left" w:pos="2124"/>
+                <w:tab w:val="left" w:pos="2832"/>
+                <w:tab w:val="left" w:pos="3540"/>
+                <w:tab w:val="left" w:pos="4248"/>
+                <w:tab w:val="left" w:pos="4956"/>
+                <w:tab w:val="left" w:pos="5664"/>
+                <w:tab w:val="left" w:pos="6372"/>
+                <w:tab w:val="left" w:pos="7080"/>
+                <w:tab w:val="left" w:pos="7788"/>
+                <w:tab w:val="left" w:pos="8496"/>
+                <w:tab w:val="left" w:pos="9204"/>
+              </w:tabs>
+              <w:spacing w:after="0" w:line="240" w:lineRule="auto"/>
+              <w:rPr>
+                <w:sz w:val="20"/>
+                <w:szCs w:val="20"/>
+              </w:rPr>
+            </w:pPr>
+            <w:r>
+              <w:rPr>
+                <w:sz w:val="20"/>
+                <w:szCs w:val="20"/>
+                <w:rtl w:val="0"/>
+              </w:rPr>
+              <w:t xml:space="preserve">1.6</w:t>
+            </w:r>
+          </w:p>
+        </w:tc>
+        <w:tc>
+          <w:tcPr>
+            <w:shd w:fill="auto" w:val="clear"/>
+            <w:tcMar>
+              <w:top w:w="100.0" w:type="dxa"/>
+              <w:left w:w="100.0" w:type="dxa"/>
+              <w:bottom w:w="100.0" w:type="dxa"/>
+              <w:right w:w="100.0" w:type="dxa"/>
+            </w:tcMar>
+          </w:tcPr>
+          <w:p>
+            <w:pPr>
+              <w:widowControl w:val="0"/>
+              <w:pBdr>
+                <w:top w:space="0" w:sz="0" w:val="nil"/>
+                <w:left w:space="0" w:sz="0" w:val="nil"/>
+                <w:bottom w:space="0" w:sz="0" w:val="nil"/>
+                <w:right w:space="0" w:sz="0" w:val="nil"/>
+                <w:between w:space="0" w:sz="0" w:val="nil"/>
+              </w:pBdr>
+              <w:tabs>
+                <w:tab w:val="left" w:pos="708"/>
+                <w:tab w:val="left" w:pos="1416"/>
+                <w:tab w:val="left" w:pos="2124"/>
+                <w:tab w:val="left" w:pos="2832"/>
+                <w:tab w:val="left" w:pos="3540"/>
+                <w:tab w:val="left" w:pos="4248"/>
+                <w:tab w:val="left" w:pos="4956"/>
+                <w:tab w:val="left" w:pos="5664"/>
+                <w:tab w:val="left" w:pos="6372"/>
+                <w:tab w:val="left" w:pos="7080"/>
+                <w:tab w:val="left" w:pos="7788"/>
+                <w:tab w:val="left" w:pos="8496"/>
+                <w:tab w:val="left" w:pos="9204"/>
+                <w:tab w:val="left" w:pos="708"/>
+                <w:tab w:val="left" w:pos="1416"/>
+                <w:tab w:val="left" w:pos="2124"/>
+                <w:tab w:val="left" w:pos="2832"/>
+                <w:tab w:val="left" w:pos="3540"/>
+                <w:tab w:val="left" w:pos="4248"/>
+                <w:tab w:val="left" w:pos="4956"/>
+                <w:tab w:val="left" w:pos="5664"/>
+                <w:tab w:val="left" w:pos="6372"/>
+                <w:tab w:val="left" w:pos="7080"/>
+                <w:tab w:val="left" w:pos="7788"/>
+                <w:tab w:val="left" w:pos="8496"/>
+                <w:tab w:val="left" w:pos="9204"/>
+              </w:tabs>
+              <w:spacing w:after="0" w:line="240" w:lineRule="auto"/>
+              <w:rPr>
+                <w:sz w:val="20"/>
+                <w:szCs w:val="20"/>
+              </w:rPr>
+            </w:pPr>
+            <w:r>
+              <w:rPr>
+                <w:sz w:val="20"/>
+                <w:szCs w:val="20"/>
+                <w:rtl w:val="0"/>
+              </w:rPr>
+              <w:t xml:space="preserve">1. Criação e inserção  da 4 Persona</w:t>
+            </w:r>
+          </w:p>
+          <w:p>
+            <w:pPr>
+              <w:widowControl w:val="0"/>
+              <w:pBdr>
+                <w:top w:space="0" w:sz="0" w:val="nil"/>
+                <w:left w:space="0" w:sz="0" w:val="nil"/>
+                <w:bottom w:space="0" w:sz="0" w:val="nil"/>
+                <w:right w:space="0" w:sz="0" w:val="nil"/>
+                <w:between w:space="0" w:sz="0" w:val="nil"/>
+              </w:pBdr>
+              <w:tabs>
+                <w:tab w:val="left" w:pos="708"/>
+                <w:tab w:val="left" w:pos="1416"/>
+                <w:tab w:val="left" w:pos="2124"/>
+                <w:tab w:val="left" w:pos="2832"/>
+                <w:tab w:val="left" w:pos="3540"/>
+                <w:tab w:val="left" w:pos="4248"/>
+                <w:tab w:val="left" w:pos="4956"/>
+                <w:tab w:val="left" w:pos="5664"/>
+                <w:tab w:val="left" w:pos="6372"/>
+                <w:tab w:val="left" w:pos="7080"/>
+                <w:tab w:val="left" w:pos="7788"/>
+                <w:tab w:val="left" w:pos="8496"/>
+                <w:tab w:val="left" w:pos="9204"/>
+                <w:tab w:val="left" w:pos="708"/>
+                <w:tab w:val="left" w:pos="1416"/>
+                <w:tab w:val="left" w:pos="2124"/>
+                <w:tab w:val="left" w:pos="2832"/>
+                <w:tab w:val="left" w:pos="3540"/>
+                <w:tab w:val="left" w:pos="4248"/>
+                <w:tab w:val="left" w:pos="4956"/>
+                <w:tab w:val="left" w:pos="5664"/>
+                <w:tab w:val="left" w:pos="6372"/>
+                <w:tab w:val="left" w:pos="7080"/>
+                <w:tab w:val="left" w:pos="7788"/>
+                <w:tab w:val="left" w:pos="8496"/>
+                <w:tab w:val="left" w:pos="9204"/>
+              </w:tabs>
+              <w:spacing w:after="0" w:line="240" w:lineRule="auto"/>
+              <w:rPr>
+                <w:sz w:val="20"/>
+                <w:szCs w:val="20"/>
+              </w:rPr>
+            </w:pPr>
+            <w:r>
+              <w:rPr>
+                <w:sz w:val="20"/>
+                <w:szCs w:val="20"/>
+                <w:rtl w:val="0"/>
+              </w:rPr>
+              <w:t xml:space="preserve">2. Inserção das Jornadas dos usuários</w:t>
             </w:r>
           </w:p>
         </w:tc>
@@ -6390,8 +6612,8 @@
           <w:vertAlign w:val="baseline"/>
         </w:rPr>
       </w:pPr>
-      <w:bookmarkStart w:colFirst="0" w:colLast="0" w:name="_2et92p0" w:id="4"/>
-      <w:bookmarkEnd w:id="4"/>
+      <w:bookmarkStart w:colFirst="0" w:colLast="0" w:name="_2et92p0" w:id="2"/>
+      <w:bookmarkEnd w:id="2"/>
       <w:r>
         <w:rPr>
           <w:rFonts w:ascii="Space Mono" w:cs="Space Mono" w:eastAsia="Space Mono" w:hAnsi="Space Mono"/>
@@ -6706,8 +6928,8 @@
           <w:vertAlign w:val="baseline"/>
         </w:rPr>
       </w:pPr>
-      <w:bookmarkStart w:colFirst="0" w:colLast="0" w:name="_8q9i5v7o5lz6" w:id="5"/>
-      <w:bookmarkEnd w:id="5"/>
+      <w:bookmarkStart w:colFirst="0" w:colLast="0" w:name="_8q9i5v7o5lz6" w:id="3"/>
+      <w:bookmarkEnd w:id="3"/>
       <w:r>
         <w:rPr>
           <w:rFonts w:ascii="Space Mono" w:cs="Space Mono" w:eastAsia="Space Mono" w:hAnsi="Space Mono"/>
@@ -6785,8 +7007,8 @@
           <w:vertAlign w:val="baseline"/>
         </w:rPr>
       </w:pPr>
-      <w:bookmarkStart w:colFirst="0" w:colLast="0" w:name="_3dy6vkm" w:id="6"/>
-      <w:bookmarkEnd w:id="6"/>
+      <w:bookmarkStart w:colFirst="0" w:colLast="0" w:name="_3dy6vkm" w:id="4"/>
+      <w:bookmarkEnd w:id="4"/>
       <w:r>
         <w:rPr>
           <w:rFonts w:ascii="Manrope" w:cs="Manrope" w:eastAsia="Manrope" w:hAnsi="Manrope"/>
@@ -6849,7 +7071,7 @@
       <w:pPr>
         <w:numPr>
           <w:ilvl w:val="0"/>
-          <w:numId w:val="6"/>
+          <w:numId w:val="7"/>
         </w:numPr>
         <w:pBdr>
           <w:top w:color="auto" w:space="0" w:sz="0" w:val="none"/>
@@ -6900,7 +7122,7 @@
       <w:pPr>
         <w:numPr>
           <w:ilvl w:val="0"/>
-          <w:numId w:val="6"/>
+          <w:numId w:val="7"/>
         </w:numPr>
         <w:pBdr>
           <w:top w:color="auto" w:space="0" w:sz="0" w:val="none"/>
@@ -6951,7 +7173,7 @@
       <w:pPr>
         <w:numPr>
           <w:ilvl w:val="0"/>
-          <w:numId w:val="6"/>
+          <w:numId w:val="7"/>
         </w:numPr>
         <w:pBdr>
           <w:top w:color="auto" w:space="0" w:sz="0" w:val="none"/>
@@ -7089,7 +7311,7 @@
       <w:pPr>
         <w:numPr>
           <w:ilvl w:val="0"/>
-          <w:numId w:val="9"/>
+          <w:numId w:val="10"/>
         </w:numPr>
         <w:pBdr>
           <w:top w:color="auto" w:space="0" w:sz="0" w:val="none"/>
@@ -7144,7 +7366,7 @@
       <w:pPr>
         <w:numPr>
           <w:ilvl w:val="0"/>
-          <w:numId w:val="9"/>
+          <w:numId w:val="10"/>
         </w:numPr>
         <w:pBdr>
           <w:top w:color="auto" w:space="0" w:sz="0" w:val="none"/>
@@ -7199,7 +7421,7 @@
       <w:pPr>
         <w:numPr>
           <w:ilvl w:val="0"/>
-          <w:numId w:val="9"/>
+          <w:numId w:val="10"/>
         </w:numPr>
         <w:pBdr>
           <w:top w:color="auto" w:space="0" w:sz="0" w:val="none"/>
@@ -7247,7 +7469,7 @@
           <w:highlight w:val="white"/>
           <w:rtl w:val="0"/>
         </w:rPr>
-        <w:t xml:space="preserve">Identificar períodos ou situações que levem a perda de funcionários;</w:t>
+        <w:t xml:space="preserve">Identificar períodos ou situações que levam a perda de funcionários;</w:t>
       </w:r>
     </w:p>
     <w:p>
@@ -7345,8 +7567,8 @@
         <w:jc w:val="left"/>
         <w:rPr/>
       </w:pPr>
-      <w:bookmarkStart w:colFirst="0" w:colLast="0" w:name="_1t3h5sf" w:id="7"/>
-      <w:bookmarkEnd w:id="7"/>
+      <w:bookmarkStart w:colFirst="0" w:colLast="0" w:name="_1t3h5sf" w:id="5"/>
+      <w:bookmarkEnd w:id="5"/>
       <w:r>
         <w:rPr>
           <w:rFonts w:ascii="Manrope" w:cs="Manrope" w:eastAsia="Manrope" w:hAnsi="Manrope"/>
@@ -7746,8 +7968,8 @@
           <w:vertAlign w:val="baseline"/>
         </w:rPr>
       </w:pPr>
-      <w:bookmarkStart w:colFirst="0" w:colLast="0" w:name="_2s8eyo1" w:id="8"/>
-      <w:bookmarkEnd w:id="8"/>
+      <w:bookmarkStart w:colFirst="0" w:colLast="0" w:name="_2s8eyo1" w:id="6"/>
+      <w:bookmarkEnd w:id="6"/>
       <w:r>
         <w:rPr>
           <w:rFonts w:ascii="Manrope" w:cs="Manrope" w:eastAsia="Manrope" w:hAnsi="Manrope"/>
@@ -7876,8 +8098,8 @@
           <w:vertAlign w:val="baseline"/>
         </w:rPr>
       </w:pPr>
-      <w:bookmarkStart w:colFirst="0" w:colLast="0" w:name="_17dp8vu" w:id="9"/>
-      <w:bookmarkEnd w:id="9"/>
+      <w:bookmarkStart w:colFirst="0" w:colLast="0" w:name="_17dp8vu" w:id="7"/>
+      <w:bookmarkEnd w:id="7"/>
       <w:r>
         <w:rPr>
           <w:rFonts w:ascii="Manrope" w:cs="Manrope" w:eastAsia="Manrope" w:hAnsi="Manrope"/>
@@ -7994,8 +8216,8 @@
           <w:vertAlign w:val="baseline"/>
         </w:rPr>
       </w:pPr>
-      <w:bookmarkStart w:colFirst="0" w:colLast="0" w:name="_3rdcrjn" w:id="10"/>
-      <w:bookmarkEnd w:id="10"/>
+      <w:bookmarkStart w:colFirst="0" w:colLast="0" w:name="_3rdcrjn" w:id="8"/>
+      <w:bookmarkEnd w:id="8"/>
       <w:r>
         <w:rPr>
           <w:rFonts w:ascii="Manrope" w:cs="Manrope" w:eastAsia="Manrope" w:hAnsi="Manrope"/>
@@ -8149,8 +8371,8 @@
           <w:color w:val="3c0a49"/>
         </w:rPr>
       </w:pPr>
-      <w:bookmarkStart w:colFirst="0" w:colLast="0" w:name="_26in1rg" w:id="11"/>
-      <w:bookmarkEnd w:id="11"/>
+      <w:bookmarkStart w:colFirst="0" w:colLast="0" w:name="_26in1rg" w:id="9"/>
+      <w:bookmarkEnd w:id="9"/>
       <w:r>
         <w:br w:type="page"/>
       </w:r>
@@ -8210,8 +8432,8 @@
           <w:color w:val="3c0a49"/>
         </w:rPr>
       </w:pPr>
-      <w:bookmarkStart w:colFirst="0" w:colLast="0" w:name="_y52ncm5l5qo0" w:id="12"/>
-      <w:bookmarkEnd w:id="12"/>
+      <w:bookmarkStart w:colFirst="0" w:colLast="0" w:name="_y52ncm5l5qo0" w:id="10"/>
+      <w:bookmarkEnd w:id="10"/>
       <w:r>
         <w:rPr>
           <w:rFonts w:ascii="Space Mono" w:cs="Space Mono" w:eastAsia="Space Mono" w:hAnsi="Space Mono"/>
@@ -8341,8 +8563,8 @@
           <w:vertAlign w:val="baseline"/>
         </w:rPr>
       </w:pPr>
-      <w:bookmarkStart w:colFirst="0" w:colLast="0" w:name="_lnxbz9" w:id="13"/>
-      <w:bookmarkEnd w:id="13"/>
+      <w:bookmarkStart w:colFirst="0" w:colLast="0" w:name="_lnxbz9" w:id="11"/>
+      <w:bookmarkEnd w:id="11"/>
       <w:r>
         <w:rPr>
           <w:rFonts w:ascii="Manrope" w:cs="Manrope" w:eastAsia="Manrope" w:hAnsi="Manrope"/>
@@ -8410,8 +8632,8 @@
           <w:color w:val="363636"/>
         </w:rPr>
       </w:pPr>
-      <w:bookmarkStart w:colFirst="0" w:colLast="0" w:name="_ewf6y2errhks" w:id="14"/>
-      <w:bookmarkEnd w:id="14"/>
+      <w:bookmarkStart w:colFirst="0" w:colLast="0" w:name="_ewf6y2errhks" w:id="12"/>
+      <w:bookmarkEnd w:id="12"/>
       <w:r>
         <w:rPr>
           <w:color w:val="363636"/>
@@ -8478,8 +8700,8 @@
           <w:szCs w:val="28"/>
         </w:rPr>
       </w:pPr>
-      <w:bookmarkStart w:colFirst="0" w:colLast="0" w:name="_35nkun2" w:id="15"/>
-      <w:bookmarkEnd w:id="15"/>
+      <w:bookmarkStart w:colFirst="0" w:colLast="0" w:name="_35nkun2" w:id="13"/>
+      <w:bookmarkEnd w:id="13"/>
       <w:r>
         <w:rPr>
           <w:rFonts w:ascii="Manrope" w:cs="Manrope" w:eastAsia="Manrope" w:hAnsi="Manrope"/>
@@ -8557,8 +8779,8 @@
           <w:color w:val="363636"/>
         </w:rPr>
       </w:pPr>
-      <w:bookmarkStart w:colFirst="0" w:colLast="0" w:name="_l1yxd0v69ejs" w:id="16"/>
-      <w:bookmarkEnd w:id="16"/>
+      <w:bookmarkStart w:colFirst="0" w:colLast="0" w:name="_l1yxd0v69ejs" w:id="14"/>
+      <w:bookmarkEnd w:id="14"/>
       <w:r>
         <w:rPr>
           <w:color w:val="363636"/>
@@ -8625,8 +8847,8 @@
           <w:szCs w:val="2"/>
         </w:rPr>
       </w:pPr>
-      <w:bookmarkStart w:colFirst="0" w:colLast="0" w:name="_high28idktj" w:id="17"/>
-      <w:bookmarkEnd w:id="17"/>
+      <w:bookmarkStart w:colFirst="0" w:colLast="0" w:name="_high28idktj" w:id="15"/>
+      <w:bookmarkEnd w:id="15"/>
       <w:r>
         <w:rPr>
           <w:rtl w:val="0"/>
@@ -8637,7 +8859,7 @@
       <w:pPr>
         <w:numPr>
           <w:ilvl w:val="0"/>
-          <w:numId w:val="14"/>
+          <w:numId w:val="15"/>
         </w:numPr>
         <w:tabs>
           <w:tab w:val="left" w:pos="708"/>
@@ -8690,7 +8912,7 @@
       <w:pPr>
         <w:numPr>
           <w:ilvl w:val="0"/>
-          <w:numId w:val="8"/>
+          <w:numId w:val="9"/>
         </w:numPr>
         <w:tabs>
           <w:tab w:val="left" w:pos="708"/>
@@ -8738,7 +8960,7 @@
       <w:pPr>
         <w:numPr>
           <w:ilvl w:val="1"/>
-          <w:numId w:val="8"/>
+          <w:numId w:val="9"/>
         </w:numPr>
         <w:tabs>
           <w:tab w:val="left" w:pos="708"/>
@@ -8790,7 +9012,7 @@
       <w:pPr>
         <w:numPr>
           <w:ilvl w:val="0"/>
-          <w:numId w:val="8"/>
+          <w:numId w:val="9"/>
         </w:numPr>
         <w:tabs>
           <w:tab w:val="left" w:pos="708"/>
@@ -8835,7 +9057,7 @@
       <w:pPr>
         <w:numPr>
           <w:ilvl w:val="1"/>
-          <w:numId w:val="8"/>
+          <w:numId w:val="9"/>
         </w:numPr>
         <w:tabs>
           <w:tab w:val="left" w:pos="708"/>
@@ -8893,7 +9115,7 @@
       <w:pPr>
         <w:numPr>
           <w:ilvl w:val="0"/>
-          <w:numId w:val="8"/>
+          <w:numId w:val="9"/>
         </w:numPr>
         <w:tabs>
           <w:tab w:val="left" w:pos="708"/>
@@ -8938,7 +9160,7 @@
       <w:pPr>
         <w:numPr>
           <w:ilvl w:val="1"/>
-          <w:numId w:val="8"/>
+          <w:numId w:val="9"/>
         </w:numPr>
         <w:tabs>
           <w:tab w:val="left" w:pos="708"/>
@@ -8990,7 +9212,7 @@
       <w:pPr>
         <w:numPr>
           <w:ilvl w:val="0"/>
-          <w:numId w:val="14"/>
+          <w:numId w:val="15"/>
         </w:numPr>
         <w:tabs>
           <w:tab w:val="left" w:pos="708"/>
@@ -9198,7 +9420,7 @@
       <w:pPr>
         <w:numPr>
           <w:ilvl w:val="0"/>
-          <w:numId w:val="14"/>
+          <w:numId w:val="15"/>
         </w:numPr>
         <w:tabs>
           <w:tab w:val="left" w:pos="708"/>
@@ -9253,7 +9475,7 @@
       <w:pPr>
         <w:numPr>
           <w:ilvl w:val="0"/>
-          <w:numId w:val="11"/>
+          <w:numId w:val="12"/>
         </w:numPr>
         <w:tabs>
           <w:tab w:val="left" w:pos="708"/>
@@ -9313,7 +9535,7 @@
       <w:pPr>
         <w:numPr>
           <w:ilvl w:val="0"/>
-          <w:numId w:val="11"/>
+          <w:numId w:val="12"/>
         </w:numPr>
         <w:tabs>
           <w:tab w:val="left" w:pos="708"/>
@@ -9361,7 +9583,7 @@
       <w:pPr>
         <w:numPr>
           <w:ilvl w:val="0"/>
-          <w:numId w:val="11"/>
+          <w:numId w:val="12"/>
         </w:numPr>
         <w:tabs>
           <w:tab w:val="left" w:pos="708"/>
@@ -9403,59 +9625,6 @@
           <w:rtl w:val="0"/>
         </w:rPr>
         <w:t xml:space="preserve">Negociação de tempo de entrega, já que outras empresas podem oferecer o mesmo serviço em menor tempo;</w:t>
-      </w:r>
-    </w:p>
-    <w:p>
-      <w:pPr>
-        <w:numPr>
-          <w:ilvl w:val="0"/>
-          <w:numId w:val="14"/>
-        </w:numPr>
-        <w:tabs>
-          <w:tab w:val="left" w:pos="708"/>
-          <w:tab w:val="left" w:pos="1416"/>
-          <w:tab w:val="left" w:pos="2124"/>
-          <w:tab w:val="left" w:pos="2832"/>
-          <w:tab w:val="left" w:pos="3540"/>
-          <w:tab w:val="left" w:pos="4248"/>
-          <w:tab w:val="left" w:pos="4956"/>
-          <w:tab w:val="left" w:pos="5664"/>
-          <w:tab w:val="left" w:pos="6372"/>
-          <w:tab w:val="left" w:pos="7080"/>
-          <w:tab w:val="left" w:pos="7788"/>
-          <w:tab w:val="left" w:pos="8496"/>
-          <w:tab w:val="left" w:pos="9204"/>
-          <w:tab w:val="left" w:pos="708"/>
-          <w:tab w:val="left" w:pos="1416"/>
-          <w:tab w:val="left" w:pos="2124"/>
-          <w:tab w:val="left" w:pos="2832"/>
-          <w:tab w:val="left" w:pos="3540"/>
-          <w:tab w:val="left" w:pos="4248"/>
-          <w:tab w:val="left" w:pos="4956"/>
-          <w:tab w:val="left" w:pos="5664"/>
-          <w:tab w:val="left" w:pos="6372"/>
-          <w:tab w:val="left" w:pos="7080"/>
-          <w:tab w:val="left" w:pos="7788"/>
-          <w:tab w:val="left" w:pos="8496"/>
-          <w:tab w:val="left" w:pos="9204"/>
-        </w:tabs>
-        <w:ind w:left="720" w:hanging="360"/>
-        <w:rPr>
-          <w:b w:val="1"/>
-          <w:color w:val="3c0a49"/>
-          <w:sz w:val="24"/>
-          <w:szCs w:val="24"/>
-        </w:rPr>
-      </w:pPr>
-      <w:r>
-        <w:rPr>
-          <w:b w:val="1"/>
-          <w:color w:val="3c0a49"/>
-          <w:sz w:val="24"/>
-          <w:szCs w:val="24"/>
-          <w:rtl w:val="0"/>
-        </w:rPr>
-        <w:t xml:space="preserve">Poder de barganha dos fornecedores:</w:t>
       </w:r>
     </w:p>
     <w:p>
@@ -9492,6 +9661,59 @@
           <w:tab w:val="left" w:pos="8496"/>
           <w:tab w:val="left" w:pos="9204"/>
         </w:tabs>
+        <w:ind w:left="720" w:hanging="360"/>
+        <w:rPr>
+          <w:b w:val="1"/>
+          <w:color w:val="3c0a49"/>
+          <w:sz w:val="24"/>
+          <w:szCs w:val="24"/>
+        </w:rPr>
+      </w:pPr>
+      <w:r>
+        <w:rPr>
+          <w:b w:val="1"/>
+          <w:color w:val="3c0a49"/>
+          <w:sz w:val="24"/>
+          <w:szCs w:val="24"/>
+          <w:rtl w:val="0"/>
+        </w:rPr>
+        <w:t xml:space="preserve">Poder de barganha dos fornecedores:</w:t>
+      </w:r>
+    </w:p>
+    <w:p>
+      <w:pPr>
+        <w:numPr>
+          <w:ilvl w:val="0"/>
+          <w:numId w:val="16"/>
+        </w:numPr>
+        <w:tabs>
+          <w:tab w:val="left" w:pos="708"/>
+          <w:tab w:val="left" w:pos="1416"/>
+          <w:tab w:val="left" w:pos="2124"/>
+          <w:tab w:val="left" w:pos="2832"/>
+          <w:tab w:val="left" w:pos="3540"/>
+          <w:tab w:val="left" w:pos="4248"/>
+          <w:tab w:val="left" w:pos="4956"/>
+          <w:tab w:val="left" w:pos="5664"/>
+          <w:tab w:val="left" w:pos="6372"/>
+          <w:tab w:val="left" w:pos="7080"/>
+          <w:tab w:val="left" w:pos="7788"/>
+          <w:tab w:val="left" w:pos="8496"/>
+          <w:tab w:val="left" w:pos="9204"/>
+          <w:tab w:val="left" w:pos="708"/>
+          <w:tab w:val="left" w:pos="1416"/>
+          <w:tab w:val="left" w:pos="2124"/>
+          <w:tab w:val="left" w:pos="2832"/>
+          <w:tab w:val="left" w:pos="3540"/>
+          <w:tab w:val="left" w:pos="4248"/>
+          <w:tab w:val="left" w:pos="4956"/>
+          <w:tab w:val="left" w:pos="5664"/>
+          <w:tab w:val="left" w:pos="6372"/>
+          <w:tab w:val="left" w:pos="7080"/>
+          <w:tab w:val="left" w:pos="7788"/>
+          <w:tab w:val="left" w:pos="8496"/>
+          <w:tab w:val="left" w:pos="9204"/>
+        </w:tabs>
         <w:spacing w:before="200" w:lineRule="auto"/>
         <w:ind w:left="720" w:hanging="360"/>
         <w:rPr>
@@ -9503,6 +9725,138 @@
           <w:rtl w:val="0"/>
         </w:rPr>
         <w:t xml:space="preserve">  Hospedagem de programa (aumento de custos de funcionamento); </w:t>
+      </w:r>
+    </w:p>
+    <w:p>
+      <w:pPr>
+        <w:numPr>
+          <w:ilvl w:val="0"/>
+          <w:numId w:val="16"/>
+        </w:numPr>
+        <w:tabs>
+          <w:tab w:val="left" w:pos="708"/>
+          <w:tab w:val="left" w:pos="1416"/>
+          <w:tab w:val="left" w:pos="2124"/>
+          <w:tab w:val="left" w:pos="2832"/>
+          <w:tab w:val="left" w:pos="3540"/>
+          <w:tab w:val="left" w:pos="4248"/>
+          <w:tab w:val="left" w:pos="4956"/>
+          <w:tab w:val="left" w:pos="5664"/>
+          <w:tab w:val="left" w:pos="6372"/>
+          <w:tab w:val="left" w:pos="7080"/>
+          <w:tab w:val="left" w:pos="7788"/>
+          <w:tab w:val="left" w:pos="8496"/>
+          <w:tab w:val="left" w:pos="9204"/>
+          <w:tab w:val="left" w:pos="708"/>
+          <w:tab w:val="left" w:pos="1416"/>
+          <w:tab w:val="left" w:pos="2124"/>
+          <w:tab w:val="left" w:pos="2832"/>
+          <w:tab w:val="left" w:pos="3540"/>
+          <w:tab w:val="left" w:pos="4248"/>
+          <w:tab w:val="left" w:pos="4956"/>
+          <w:tab w:val="left" w:pos="5664"/>
+          <w:tab w:val="left" w:pos="6372"/>
+          <w:tab w:val="left" w:pos="7080"/>
+          <w:tab w:val="left" w:pos="7788"/>
+          <w:tab w:val="left" w:pos="8496"/>
+          <w:tab w:val="left" w:pos="9204"/>
+        </w:tabs>
+        <w:spacing w:before="200" w:lineRule="auto"/>
+        <w:ind w:left="720" w:hanging="360"/>
+        <w:rPr>
+          <w:u w:val="none"/>
+        </w:rPr>
+      </w:pPr>
+      <w:r>
+        <w:rPr>
+          <w:rtl w:val="0"/>
+        </w:rPr>
+        <w:t xml:space="preserve">Plano de internet (aumento de custos de funcionamento); </w:t>
+      </w:r>
+    </w:p>
+    <w:p>
+      <w:pPr>
+        <w:numPr>
+          <w:ilvl w:val="0"/>
+          <w:numId w:val="16"/>
+        </w:numPr>
+        <w:tabs>
+          <w:tab w:val="left" w:pos="708"/>
+          <w:tab w:val="left" w:pos="1416"/>
+          <w:tab w:val="left" w:pos="2124"/>
+          <w:tab w:val="left" w:pos="2832"/>
+          <w:tab w:val="left" w:pos="3540"/>
+          <w:tab w:val="left" w:pos="4248"/>
+          <w:tab w:val="left" w:pos="4956"/>
+          <w:tab w:val="left" w:pos="5664"/>
+          <w:tab w:val="left" w:pos="6372"/>
+          <w:tab w:val="left" w:pos="7080"/>
+          <w:tab w:val="left" w:pos="7788"/>
+          <w:tab w:val="left" w:pos="8496"/>
+          <w:tab w:val="left" w:pos="9204"/>
+          <w:tab w:val="left" w:pos="708"/>
+          <w:tab w:val="left" w:pos="1416"/>
+          <w:tab w:val="left" w:pos="2124"/>
+          <w:tab w:val="left" w:pos="2832"/>
+          <w:tab w:val="left" w:pos="3540"/>
+          <w:tab w:val="left" w:pos="4248"/>
+          <w:tab w:val="left" w:pos="4956"/>
+          <w:tab w:val="left" w:pos="5664"/>
+          <w:tab w:val="left" w:pos="6372"/>
+          <w:tab w:val="left" w:pos="7080"/>
+          <w:tab w:val="left" w:pos="7788"/>
+          <w:tab w:val="left" w:pos="8496"/>
+          <w:tab w:val="left" w:pos="9204"/>
+        </w:tabs>
+        <w:spacing w:before="200" w:lineRule="auto"/>
+        <w:ind w:left="720" w:hanging="360"/>
+        <w:rPr>
+          <w:u w:val="none"/>
+        </w:rPr>
+      </w:pPr>
+      <w:r>
+        <w:rPr>
+          <w:rtl w:val="0"/>
+        </w:rPr>
+        <w:t xml:space="preserve">Programas necessários para criação de ambiente de desenvolvimento (aumento nos custos de funcionamento);</w:t>
+      </w:r>
+    </w:p>
+    <w:p>
+      <w:pPr>
+        <w:tabs>
+          <w:tab w:val="left" w:pos="708"/>
+          <w:tab w:val="left" w:pos="1416"/>
+          <w:tab w:val="left" w:pos="2124"/>
+          <w:tab w:val="left" w:pos="2832"/>
+          <w:tab w:val="left" w:pos="3540"/>
+          <w:tab w:val="left" w:pos="4248"/>
+          <w:tab w:val="left" w:pos="4956"/>
+          <w:tab w:val="left" w:pos="5664"/>
+          <w:tab w:val="left" w:pos="6372"/>
+          <w:tab w:val="left" w:pos="7080"/>
+          <w:tab w:val="left" w:pos="7788"/>
+          <w:tab w:val="left" w:pos="8496"/>
+          <w:tab w:val="left" w:pos="9204"/>
+          <w:tab w:val="left" w:pos="708"/>
+          <w:tab w:val="left" w:pos="1416"/>
+          <w:tab w:val="left" w:pos="2124"/>
+          <w:tab w:val="left" w:pos="2832"/>
+          <w:tab w:val="left" w:pos="3540"/>
+          <w:tab w:val="left" w:pos="4248"/>
+          <w:tab w:val="left" w:pos="4956"/>
+          <w:tab w:val="left" w:pos="5664"/>
+          <w:tab w:val="left" w:pos="6372"/>
+          <w:tab w:val="left" w:pos="7080"/>
+          <w:tab w:val="left" w:pos="7788"/>
+          <w:tab w:val="left" w:pos="8496"/>
+          <w:tab w:val="left" w:pos="9204"/>
+        </w:tabs>
+        <w:rPr/>
+      </w:pPr>
+      <w:r>
+        <w:rPr>
+          <w:rtl w:val="0"/>
+        </w:rPr>
       </w:r>
     </w:p>
     <w:p>
@@ -9539,138 +9893,6 @@
           <w:tab w:val="left" w:pos="8496"/>
           <w:tab w:val="left" w:pos="9204"/>
         </w:tabs>
-        <w:spacing w:before="200" w:lineRule="auto"/>
-        <w:ind w:left="720" w:hanging="360"/>
-        <w:rPr>
-          <w:u w:val="none"/>
-        </w:rPr>
-      </w:pPr>
-      <w:r>
-        <w:rPr>
-          <w:rtl w:val="0"/>
-        </w:rPr>
-        <w:t xml:space="preserve">Plano de internet (aumento de custos de funcionamento); </w:t>
-      </w:r>
-    </w:p>
-    <w:p>
-      <w:pPr>
-        <w:numPr>
-          <w:ilvl w:val="0"/>
-          <w:numId w:val="15"/>
-        </w:numPr>
-        <w:tabs>
-          <w:tab w:val="left" w:pos="708"/>
-          <w:tab w:val="left" w:pos="1416"/>
-          <w:tab w:val="left" w:pos="2124"/>
-          <w:tab w:val="left" w:pos="2832"/>
-          <w:tab w:val="left" w:pos="3540"/>
-          <w:tab w:val="left" w:pos="4248"/>
-          <w:tab w:val="left" w:pos="4956"/>
-          <w:tab w:val="left" w:pos="5664"/>
-          <w:tab w:val="left" w:pos="6372"/>
-          <w:tab w:val="left" w:pos="7080"/>
-          <w:tab w:val="left" w:pos="7788"/>
-          <w:tab w:val="left" w:pos="8496"/>
-          <w:tab w:val="left" w:pos="9204"/>
-          <w:tab w:val="left" w:pos="708"/>
-          <w:tab w:val="left" w:pos="1416"/>
-          <w:tab w:val="left" w:pos="2124"/>
-          <w:tab w:val="left" w:pos="2832"/>
-          <w:tab w:val="left" w:pos="3540"/>
-          <w:tab w:val="left" w:pos="4248"/>
-          <w:tab w:val="left" w:pos="4956"/>
-          <w:tab w:val="left" w:pos="5664"/>
-          <w:tab w:val="left" w:pos="6372"/>
-          <w:tab w:val="left" w:pos="7080"/>
-          <w:tab w:val="left" w:pos="7788"/>
-          <w:tab w:val="left" w:pos="8496"/>
-          <w:tab w:val="left" w:pos="9204"/>
-        </w:tabs>
-        <w:spacing w:before="200" w:lineRule="auto"/>
-        <w:ind w:left="720" w:hanging="360"/>
-        <w:rPr>
-          <w:u w:val="none"/>
-        </w:rPr>
-      </w:pPr>
-      <w:r>
-        <w:rPr>
-          <w:rtl w:val="0"/>
-        </w:rPr>
-        <w:t xml:space="preserve">Programas necessários para criação de ambiente de desenvolvimento (aumento nos custos de funcionamento);</w:t>
-      </w:r>
-    </w:p>
-    <w:p>
-      <w:pPr>
-        <w:tabs>
-          <w:tab w:val="left" w:pos="708"/>
-          <w:tab w:val="left" w:pos="1416"/>
-          <w:tab w:val="left" w:pos="2124"/>
-          <w:tab w:val="left" w:pos="2832"/>
-          <w:tab w:val="left" w:pos="3540"/>
-          <w:tab w:val="left" w:pos="4248"/>
-          <w:tab w:val="left" w:pos="4956"/>
-          <w:tab w:val="left" w:pos="5664"/>
-          <w:tab w:val="left" w:pos="6372"/>
-          <w:tab w:val="left" w:pos="7080"/>
-          <w:tab w:val="left" w:pos="7788"/>
-          <w:tab w:val="left" w:pos="8496"/>
-          <w:tab w:val="left" w:pos="9204"/>
-          <w:tab w:val="left" w:pos="708"/>
-          <w:tab w:val="left" w:pos="1416"/>
-          <w:tab w:val="left" w:pos="2124"/>
-          <w:tab w:val="left" w:pos="2832"/>
-          <w:tab w:val="left" w:pos="3540"/>
-          <w:tab w:val="left" w:pos="4248"/>
-          <w:tab w:val="left" w:pos="4956"/>
-          <w:tab w:val="left" w:pos="5664"/>
-          <w:tab w:val="left" w:pos="6372"/>
-          <w:tab w:val="left" w:pos="7080"/>
-          <w:tab w:val="left" w:pos="7788"/>
-          <w:tab w:val="left" w:pos="8496"/>
-          <w:tab w:val="left" w:pos="9204"/>
-        </w:tabs>
-        <w:rPr/>
-      </w:pPr>
-      <w:r>
-        <w:rPr>
-          <w:rtl w:val="0"/>
-        </w:rPr>
-      </w:r>
-    </w:p>
-    <w:p>
-      <w:pPr>
-        <w:numPr>
-          <w:ilvl w:val="0"/>
-          <w:numId w:val="14"/>
-        </w:numPr>
-        <w:tabs>
-          <w:tab w:val="left" w:pos="708"/>
-          <w:tab w:val="left" w:pos="1416"/>
-          <w:tab w:val="left" w:pos="2124"/>
-          <w:tab w:val="left" w:pos="2832"/>
-          <w:tab w:val="left" w:pos="3540"/>
-          <w:tab w:val="left" w:pos="4248"/>
-          <w:tab w:val="left" w:pos="4956"/>
-          <w:tab w:val="left" w:pos="5664"/>
-          <w:tab w:val="left" w:pos="6372"/>
-          <w:tab w:val="left" w:pos="7080"/>
-          <w:tab w:val="left" w:pos="7788"/>
-          <w:tab w:val="left" w:pos="8496"/>
-          <w:tab w:val="left" w:pos="9204"/>
-          <w:tab w:val="left" w:pos="708"/>
-          <w:tab w:val="left" w:pos="1416"/>
-          <w:tab w:val="left" w:pos="2124"/>
-          <w:tab w:val="left" w:pos="2832"/>
-          <w:tab w:val="left" w:pos="3540"/>
-          <w:tab w:val="left" w:pos="4248"/>
-          <w:tab w:val="left" w:pos="4956"/>
-          <w:tab w:val="left" w:pos="5664"/>
-          <w:tab w:val="left" w:pos="6372"/>
-          <w:tab w:val="left" w:pos="7080"/>
-          <w:tab w:val="left" w:pos="7788"/>
-          <w:tab w:val="left" w:pos="8496"/>
-          <w:tab w:val="left" w:pos="9204"/>
-        </w:tabs>
         <w:ind w:left="720" w:hanging="360"/>
         <w:rPr>
           <w:b w:val="1"/>
@@ -9744,7 +9966,7 @@
       <w:pPr>
         <w:numPr>
           <w:ilvl w:val="0"/>
-          <w:numId w:val="13"/>
+          <w:numId w:val="14"/>
         </w:numPr>
         <w:pBdr>
           <w:top w:color="auto" w:space="0" w:sz="0" w:val="none"/>
@@ -9803,7 +10025,7 @@
       <w:pPr>
         <w:numPr>
           <w:ilvl w:val="0"/>
-          <w:numId w:val="13"/>
+          <w:numId w:val="14"/>
         </w:numPr>
         <w:tabs>
           <w:tab w:val="left" w:pos="708"/>
@@ -9851,7 +10073,7 @@
       <w:pPr>
         <w:numPr>
           <w:ilvl w:val="0"/>
-          <w:numId w:val="13"/>
+          <w:numId w:val="14"/>
         </w:numPr>
         <w:tabs>
           <w:tab w:val="left" w:pos="708"/>
@@ -9971,8 +10193,8 @@
           <w:vertAlign w:val="baseline"/>
         </w:rPr>
       </w:pPr>
-      <w:bookmarkStart w:colFirst="0" w:colLast="0" w:name="_1ksv4uv" w:id="18"/>
-      <w:bookmarkEnd w:id="18"/>
+      <w:bookmarkStart w:colFirst="0" w:colLast="0" w:name="_1ksv4uv" w:id="16"/>
+      <w:bookmarkEnd w:id="16"/>
       <w:r>
         <w:rPr>
           <w:rFonts w:ascii="Manrope" w:cs="Manrope" w:eastAsia="Manrope" w:hAnsi="Manrope"/>
@@ -10086,12 +10308,12 @@
             <wp:extent cx="2074333" cy="2055303"/>
             <wp:effectExtent b="0" l="0" r="0" t="0"/>
             <wp:wrapTopAndBottom distB="114300" distT="114300"/>
-            <wp:docPr id="5" name="image5.jpg"/>
+            <wp:docPr id="5" name="image4.jpg"/>
             <a:graphic>
               <a:graphicData uri="http://schemas.openxmlformats.org/drawingml/2006/picture">
                 <pic:pic>
                   <pic:nvPicPr>
-                    <pic:cNvPr id="0" name="image5.jpg"/>
+                    <pic:cNvPr id="0" name="image4.jpg"/>
                     <pic:cNvPicPr preferRelativeResize="0"/>
                   </pic:nvPicPr>
                   <pic:blipFill>
@@ -10221,7 +10443,7 @@
       <w:pPr>
         <w:numPr>
           <w:ilvl w:val="0"/>
-          <w:numId w:val="7"/>
+          <w:numId w:val="8"/>
         </w:numPr>
         <w:tabs>
           <w:tab w:val="left" w:pos="708"/>
@@ -10271,7 +10493,7 @@
       <w:pPr>
         <w:numPr>
           <w:ilvl w:val="0"/>
-          <w:numId w:val="7"/>
+          <w:numId w:val="8"/>
         </w:numPr>
         <w:tabs>
           <w:tab w:val="left" w:pos="708"/>
@@ -10321,7 +10543,7 @@
       <w:pPr>
         <w:numPr>
           <w:ilvl w:val="0"/>
-          <w:numId w:val="7"/>
+          <w:numId w:val="8"/>
         </w:numPr>
         <w:tabs>
           <w:tab w:val="left" w:pos="708"/>
@@ -10371,7 +10593,7 @@
       <w:pPr>
         <w:numPr>
           <w:ilvl w:val="0"/>
-          <w:numId w:val="7"/>
+          <w:numId w:val="8"/>
         </w:numPr>
         <w:tabs>
           <w:tab w:val="left" w:pos="708"/>
@@ -10716,7 +10938,7 @@
       <w:pPr>
         <w:numPr>
           <w:ilvl w:val="0"/>
-          <w:numId w:val="12"/>
+          <w:numId w:val="13"/>
         </w:numPr>
         <w:tabs>
           <w:tab w:val="left" w:pos="708"/>
@@ -10766,7 +10988,7 @@
       <w:pPr>
         <w:numPr>
           <w:ilvl w:val="0"/>
-          <w:numId w:val="12"/>
+          <w:numId w:val="13"/>
         </w:numPr>
         <w:tabs>
           <w:tab w:val="left" w:pos="708"/>
@@ -10816,7 +11038,7 @@
       <w:pPr>
         <w:numPr>
           <w:ilvl w:val="0"/>
-          <w:numId w:val="12"/>
+          <w:numId w:val="13"/>
         </w:numPr>
         <w:tabs>
           <w:tab w:val="left" w:pos="708"/>
@@ -10914,8 +11136,8 @@
           <w:szCs w:val="28"/>
         </w:rPr>
       </w:pPr>
-      <w:bookmarkStart w:colFirst="0" w:colLast="0" w:name="_n01r7isskidl" w:id="19"/>
-      <w:bookmarkEnd w:id="19"/>
+      <w:bookmarkStart w:colFirst="0" w:colLast="0" w:name="_n01r7isskidl" w:id="17"/>
+      <w:bookmarkEnd w:id="17"/>
       <w:r>
         <w:rPr>
           <w:b w:val="1"/>
@@ -10935,7 +11157,7 @@
         <w:widowControl w:val="1"/>
         <w:numPr>
           <w:ilvl w:val="0"/>
-          <w:numId w:val="10"/>
+          <w:numId w:val="11"/>
         </w:numPr>
         <w:pBdr>
           <w:top w:space="0" w:sz="0" w:val="nil"/>
@@ -10981,8 +11203,8 @@
           <w:u w:val="none"/>
         </w:rPr>
       </w:pPr>
-      <w:bookmarkStart w:colFirst="0" w:colLast="0" w:name="_tm56vsjn368y" w:id="20"/>
-      <w:bookmarkEnd w:id="20"/>
+      <w:bookmarkStart w:colFirst="0" w:colLast="0" w:name="_tm56vsjn368y" w:id="18"/>
+      <w:bookmarkEnd w:id="18"/>
       <w:r>
         <w:rPr>
           <w:color w:val="363636"/>
@@ -10999,7 +11221,7 @@
         <w:widowControl w:val="1"/>
         <w:numPr>
           <w:ilvl w:val="0"/>
-          <w:numId w:val="10"/>
+          <w:numId w:val="11"/>
         </w:numPr>
         <w:pBdr>
           <w:top w:space="0" w:sz="0" w:val="nil"/>
@@ -11045,8 +11267,8 @@
           <w:u w:val="none"/>
         </w:rPr>
       </w:pPr>
-      <w:bookmarkStart w:colFirst="0" w:colLast="0" w:name="_uy2jfil17q0" w:id="21"/>
-      <w:bookmarkEnd w:id="21"/>
+      <w:bookmarkStart w:colFirst="0" w:colLast="0" w:name="_uy2jfil17q0" w:id="19"/>
+      <w:bookmarkEnd w:id="19"/>
       <w:r>
         <w:rPr>
           <w:color w:val="363636"/>
@@ -11063,7 +11285,7 @@
         <w:widowControl w:val="1"/>
         <w:numPr>
           <w:ilvl w:val="0"/>
-          <w:numId w:val="10"/>
+          <w:numId w:val="11"/>
         </w:numPr>
         <w:pBdr>
           <w:top w:space="0" w:sz="0" w:val="nil"/>
@@ -11109,8 +11331,8 @@
           <w:u w:val="none"/>
         </w:rPr>
       </w:pPr>
-      <w:bookmarkStart w:colFirst="0" w:colLast="0" w:name="_apsbmpq0kz7m" w:id="22"/>
-      <w:bookmarkEnd w:id="22"/>
+      <w:bookmarkStart w:colFirst="0" w:colLast="0" w:name="_apsbmpq0kz7m" w:id="20"/>
+      <w:bookmarkEnd w:id="20"/>
       <w:r>
         <w:rPr>
           <w:color w:val="363636"/>
@@ -11197,8 +11419,8 @@
           <w:vertAlign w:val="baseline"/>
         </w:rPr>
       </w:pPr>
-      <w:bookmarkStart w:colFirst="0" w:colLast="0" w:name="_669wpt2joyra" w:id="23"/>
-      <w:bookmarkEnd w:id="23"/>
+      <w:bookmarkStart w:colFirst="0" w:colLast="0" w:name="_669wpt2joyra" w:id="21"/>
+      <w:bookmarkEnd w:id="21"/>
       <w:r>
         <w:rPr>
           <w:rFonts w:ascii="Manrope" w:cs="Manrope" w:eastAsia="Manrope" w:hAnsi="Manrope"/>
@@ -11266,8 +11488,8 @@
           <w:color w:val="363636"/>
         </w:rPr>
       </w:pPr>
-      <w:bookmarkStart w:colFirst="0" w:colLast="0" w:name="_l14upsafp4z" w:id="24"/>
-      <w:bookmarkEnd w:id="24"/>
+      <w:bookmarkStart w:colFirst="0" w:colLast="0" w:name="_l14upsafp4z" w:id="22"/>
+      <w:bookmarkEnd w:id="22"/>
       <w:r>
         <w:rPr>
           <w:color w:val="363636"/>
@@ -11443,7 +11665,7 @@
       <w:pPr>
         <w:numPr>
           <w:ilvl w:val="0"/>
-          <w:numId w:val="5"/>
+          <w:numId w:val="6"/>
         </w:numPr>
         <w:tabs>
           <w:tab w:val="left" w:pos="708"/>
@@ -11491,7 +11713,7 @@
       <w:pPr>
         <w:numPr>
           <w:ilvl w:val="0"/>
-          <w:numId w:val="5"/>
+          <w:numId w:val="6"/>
         </w:numPr>
         <w:tabs>
           <w:tab w:val="left" w:pos="708"/>
@@ -11539,7 +11761,7 @@
       <w:pPr>
         <w:numPr>
           <w:ilvl w:val="0"/>
-          <w:numId w:val="5"/>
+          <w:numId w:val="6"/>
         </w:numPr>
         <w:tabs>
           <w:tab w:val="left" w:pos="708"/>
@@ -12080,8 +12302,8 @@
           <w:vertAlign w:val="baseline"/>
         </w:rPr>
       </w:pPr>
-      <w:bookmarkStart w:colFirst="0" w:colLast="0" w:name="_ex3wjhjawubk" w:id="25"/>
-      <w:bookmarkEnd w:id="25"/>
+      <w:bookmarkStart w:colFirst="0" w:colLast="0" w:name="_ex3wjhjawubk" w:id="23"/>
+      <w:bookmarkEnd w:id="23"/>
       <w:r>
         <w:rPr>
           <w:rFonts w:ascii="Manrope" w:cs="Manrope" w:eastAsia="Manrope" w:hAnsi="Manrope"/>
@@ -12152,8 +12374,8 @@
           <w:szCs w:val="16"/>
         </w:rPr>
       </w:pPr>
-      <w:bookmarkStart w:colFirst="0" w:colLast="0" w:name="_y9fapbrwk93u" w:id="26"/>
-      <w:bookmarkEnd w:id="26"/>
+      <w:bookmarkStart w:colFirst="0" w:colLast="0" w:name="_y9fapbrwk93u" w:id="24"/>
+      <w:bookmarkEnd w:id="24"/>
       <w:r>
         <w:rPr>
           <w:rtl w:val="0"/>
@@ -12271,8 +12493,8 @@
           <w:szCs w:val="28"/>
         </w:rPr>
       </w:pPr>
-      <w:bookmarkStart w:colFirst="0" w:colLast="0" w:name="_z337ya" w:id="27"/>
-      <w:bookmarkEnd w:id="27"/>
+      <w:bookmarkStart w:colFirst="0" w:colLast="0" w:name="_z337ya" w:id="25"/>
+      <w:bookmarkEnd w:id="25"/>
       <w:r>
         <w:rPr>
           <w:sz w:val="16"/>
@@ -12299,12 +12521,12 @@
             <wp:extent cx="6357055" cy="3121304"/>
             <wp:effectExtent b="0" l="0" r="0" t="0"/>
             <wp:wrapTopAndBottom distB="114300" distT="114300"/>
-            <wp:docPr id="10" name="image9.jpg"/>
+            <wp:docPr id="13" name="image6.jpg"/>
             <a:graphic>
               <a:graphicData uri="http://schemas.openxmlformats.org/drawingml/2006/picture">
                 <pic:pic>
                   <pic:nvPicPr>
-                    <pic:cNvPr id="0" name="image9.jpg"/>
+                    <pic:cNvPr id="0" name="image6.jpg"/>
                     <pic:cNvPicPr preferRelativeResize="0"/>
                   </pic:nvPicPr>
                   <pic:blipFill>
@@ -12381,8 +12603,8 @@
           <w:szCs w:val="28"/>
         </w:rPr>
       </w:pPr>
-      <w:bookmarkStart w:colFirst="0" w:colLast="0" w:name="_sihrl4hkn4s5" w:id="28"/>
-      <w:bookmarkEnd w:id="28"/>
+      <w:bookmarkStart w:colFirst="0" w:colLast="0" w:name="_sihrl4hkn4s5" w:id="26"/>
+      <w:bookmarkEnd w:id="26"/>
       <w:r>
         <w:rPr>
           <w:rtl w:val="0"/>
@@ -12441,8 +12663,8 @@
           <w:szCs w:val="28"/>
         </w:rPr>
       </w:pPr>
-      <w:bookmarkStart w:colFirst="0" w:colLast="0" w:name="_u9ixqhxzsn0z" w:id="29"/>
-      <w:bookmarkEnd w:id="29"/>
+      <w:bookmarkStart w:colFirst="0" w:colLast="0" w:name="_u9ixqhxzsn0z" w:id="27"/>
+      <w:bookmarkEnd w:id="27"/>
       <w:r>
         <w:br w:type="page"/>
       </w:r>
@@ -12511,8 +12733,8 @@
           <w:vertAlign w:val="baseline"/>
         </w:rPr>
       </w:pPr>
-      <w:bookmarkStart w:colFirst="0" w:colLast="0" w:name="_nxyegay977wt" w:id="30"/>
-      <w:bookmarkEnd w:id="30"/>
+      <w:bookmarkStart w:colFirst="0" w:colLast="0" w:name="_nxyegay977wt" w:id="28"/>
+      <w:bookmarkEnd w:id="28"/>
       <w:r>
         <w:rPr>
           <w:rFonts w:ascii="Manrope" w:cs="Manrope" w:eastAsia="Manrope" w:hAnsi="Manrope"/>
@@ -12580,8 +12802,8 @@
           <w:color w:val="363636"/>
         </w:rPr>
       </w:pPr>
-      <w:bookmarkStart w:colFirst="0" w:colLast="0" w:name="_avinirp2ogpp" w:id="31"/>
-      <w:bookmarkEnd w:id="31"/>
+      <w:bookmarkStart w:colFirst="0" w:colLast="0" w:name="_avinirp2ogpp" w:id="29"/>
+      <w:bookmarkEnd w:id="29"/>
       <w:r>
         <w:rPr>
           <w:color w:val="363636"/>
@@ -12669,12 +12891,12 @@
             <wp:extent cx="6119820" cy="1663700"/>
             <wp:effectExtent b="0" l="0" r="0" t="0"/>
             <wp:wrapTopAndBottom distB="114300" distT="114300"/>
-            <wp:docPr id="7" name="image8.jpg"/>
+            <wp:docPr id="7" name="image7.jpg"/>
             <a:graphic>
               <a:graphicData uri="http://schemas.openxmlformats.org/drawingml/2006/picture">
                 <pic:pic>
                   <pic:nvPicPr>
-                    <pic:cNvPr id="0" name="image8.jpg"/>
+                    <pic:cNvPr id="0" name="image7.jpg"/>
                     <pic:cNvPicPr preferRelativeResize="0"/>
                   </pic:nvPicPr>
                   <pic:blipFill>
@@ -13490,6 +13712,14 @@
         <w:ind w:left="0" w:right="0" w:firstLine="0"/>
         <w:jc w:val="left"/>
         <w:rPr>
+          <w:sz w:val="16"/>
+          <w:szCs w:val="16"/>
+        </w:rPr>
+      </w:pPr>
+      <w:bookmarkStart w:colFirst="0" w:colLast="0" w:name="_n1x274xufp0f" w:id="30"/>
+      <w:bookmarkEnd w:id="30"/>
+      <w:r>
+        <w:rPr>
           <w:rFonts w:ascii="Manrope" w:cs="Manrope" w:eastAsia="Manrope" w:hAnsi="Manrope"/>
           <w:b w:val="1"/>
           <w:i w:val="0"/>
@@ -13501,26 +13731,14 @@
           <w:u w:val="none"/>
           <w:shd w:fill="auto" w:val="clear"/>
           <w:vertAlign w:val="baseline"/>
-        </w:rPr>
-      </w:pPr>
-      <w:bookmarkStart w:colFirst="0" w:colLast="0" w:name="_n1x274xufp0f" w:id="32"/>
-      <w:bookmarkEnd w:id="32"/>
-      <w:r>
-        <w:rPr>
-          <w:rFonts w:ascii="Manrope" w:cs="Manrope" w:eastAsia="Manrope" w:hAnsi="Manrope"/>
-          <w:b w:val="1"/>
-          <w:i w:val="0"/>
-          <w:smallCaps w:val="0"/>
-          <w:strike w:val="0"/>
-          <w:color w:val="3c0a49"/>
-          <w:sz w:val="28"/>
-          <w:szCs w:val="28"/>
-          <w:u w:val="none"/>
-          <w:shd w:fill="auto" w:val="clear"/>
-          <w:vertAlign w:val="baseline"/>
           <w:rtl w:val="0"/>
         </w:rPr>
         <w:t xml:space="preserve">4.1.6. Personas</w:t>
+      </w:r>
+      <w:r>
+        <w:rPr>
+          <w:rtl w:val="0"/>
+        </w:rPr>
       </w:r>
     </w:p>
     <w:p>
@@ -13568,7 +13786,7 @@
         <w:rPr>
           <w:rtl w:val="0"/>
         </w:rPr>
-        <w:t xml:space="preserve">X, X e X , exibem as personas construídas. </w:t>
+        <w:t xml:space="preserve">X e X , exibem as personas construídas. </w:t>
       </w:r>
     </w:p>
     <w:p>
@@ -13602,25 +13820,43 @@
           <w:tab w:val="left" w:pos="9204"/>
         </w:tabs>
         <w:jc w:val="center"/>
-        <w:rPr/>
-      </w:pPr>
-      <w:r>
-        <w:rPr/>
+        <w:rPr>
+          <w:sz w:val="16"/>
+          <w:szCs w:val="16"/>
+        </w:rPr>
+      </w:pPr>
+      <w:r>
+        <w:rPr>
+          <w:sz w:val="16"/>
+          <w:szCs w:val="16"/>
+          <w:rtl w:val="0"/>
+        </w:rPr>
+        <w:t xml:space="preserve">Fonte: Autoria própria</w:t>
+      </w:r>
+      <w:r>
         <w:drawing>
-          <wp:inline distB="114300" distT="114300" distL="114300" distR="114300">
-            <wp:extent cx="6119820" cy="3289300"/>
+          <wp:anchor allowOverlap="1" behindDoc="0" distB="114300" distT="114300" distL="114300" distR="114300" hidden="0" layoutInCell="1" locked="0" relativeHeight="0" simplePos="0">
+            <wp:simplePos x="0" y="0"/>
+            <wp:positionH relativeFrom="column">
+              <wp:posOffset>1</wp:posOffset>
+            </wp:positionH>
+            <wp:positionV relativeFrom="paragraph">
+              <wp:posOffset>239319</wp:posOffset>
+            </wp:positionV>
+            <wp:extent cx="6296025" cy="5145372"/>
             <wp:effectExtent b="0" l="0" r="0" t="0"/>
-            <wp:docPr id="14" name="image10.jpg"/>
+            <wp:wrapTopAndBottom distB="114300" distT="114300"/>
+            <wp:docPr id="8" name="image8.jpg"/>
             <a:graphic>
               <a:graphicData uri="http://schemas.openxmlformats.org/drawingml/2006/picture">
                 <pic:pic>
                   <pic:nvPicPr>
-                    <pic:cNvPr id="0" name="image10.jpg"/>
+                    <pic:cNvPr id="0" name="image8.jpg"/>
                     <pic:cNvPicPr preferRelativeResize="0"/>
                   </pic:nvPicPr>
                   <pic:blipFill>
                     <a:blip r:embed="rId15"/>
-                    <a:srcRect b="0" l="0" r="0" t="0"/>
+                    <a:srcRect b="7268" l="6403" r="7558" t="9138"/>
                     <a:stretch>
                       <a:fillRect/>
                     </a:stretch>
@@ -13628,7 +13864,7 @@
                   <pic:spPr>
                     <a:xfrm>
                       <a:off x="0" y="0"/>
-                      <a:ext cx="6119820" cy="3289300"/>
+                      <a:ext cx="6296025" cy="5145372"/>
                     </a:xfrm>
                     <a:prstGeom prst="rect"/>
                     <a:ln/>
@@ -13636,13 +13872,8 @@
                 </pic:pic>
               </a:graphicData>
             </a:graphic>
-          </wp:inline>
+          </wp:anchor>
         </w:drawing>
-      </w:r>
-      <w:r>
-        <w:rPr>
-          <w:rtl w:val="0"/>
-        </w:rPr>
       </w:r>
     </w:p>
     <w:p>
@@ -13681,14 +13912,6 @@
           <w:szCs w:val="16"/>
         </w:rPr>
       </w:pPr>
-      <w:r>
-        <w:rPr>
-          <w:sz w:val="16"/>
-          <w:szCs w:val="16"/>
-          <w:rtl w:val="0"/>
-        </w:rPr>
-        <w:t xml:space="preserve">Fonte: Autoria própria</w:t>
-      </w:r>
       <w:r>
         <w:rPr>
           <w:rtl w:val="0"/>
@@ -13780,37 +14003,21 @@
         <w:ind w:left="0" w:right="0" w:firstLine="0"/>
         <w:jc w:val="left"/>
         <w:rPr>
-          <w:rFonts w:ascii="Manrope" w:cs="Manrope" w:eastAsia="Manrope" w:hAnsi="Manrope"/>
           <w:b w:val="1"/>
-          <w:i w:val="0"/>
-          <w:smallCaps w:val="0"/>
-          <w:strike w:val="0"/>
           <w:color w:val="3c0a49"/>
           <w:sz w:val="28"/>
           <w:szCs w:val="28"/>
-          <w:u w:val="none"/>
-          <w:shd w:fill="auto" w:val="clear"/>
-          <w:vertAlign w:val="baseline"/>
-        </w:rPr>
-      </w:pPr>
-      <w:bookmarkStart w:colFirst="0" w:colLast="0" w:name="_1y810tw" w:id="33"/>
-      <w:bookmarkEnd w:id="33"/>
-      <w:r>
-        <w:rPr>
-          <w:rFonts w:ascii="Manrope" w:cs="Manrope" w:eastAsia="Manrope" w:hAnsi="Manrope"/>
-          <w:b w:val="1"/>
-          <w:i w:val="0"/>
-          <w:smallCaps w:val="0"/>
-          <w:strike w:val="0"/>
-          <w:color w:val="3c0a49"/>
-          <w:sz w:val="28"/>
-          <w:szCs w:val="28"/>
-          <w:u w:val="none"/>
-          <w:shd w:fill="auto" w:val="clear"/>
-          <w:vertAlign w:val="baseline"/>
-          <w:rtl w:val="0"/>
-        </w:rPr>
-        <w:t xml:space="preserve">4.1.7. Jornadas do Usuário</w:t>
+        </w:rPr>
+      </w:pPr>
+      <w:bookmarkStart w:colFirst="0" w:colLast="0" w:name="_1y810tw" w:id="31"/>
+      <w:bookmarkEnd w:id="31"/>
+      <w:r>
+        <w:br w:type="page"/>
+      </w:r>
+      <w:r>
+        <w:rPr>
+          <w:rtl w:val="0"/>
+        </w:rPr>
       </w:r>
     </w:p>
     <w:p>
@@ -13843,18 +14050,69 @@
           <w:tab w:val="left" w:pos="8496"/>
           <w:tab w:val="left" w:pos="9204"/>
         </w:tabs>
-        <w:rPr/>
-      </w:pPr>
-      <w:r>
-        <w:rPr>
-          <w:rtl w:val="0"/>
-        </w:rPr>
-        <w:t xml:space="preserve">Inserir a jornada do usuário</w:t>
-      </w:r>
-      <w:r>
-        <w:rPr>
-          <w:rtl w:val="0"/>
-        </w:rPr>
+        <w:jc w:val="center"/>
+        <w:rPr>
+          <w:i w:val="1"/>
+          <w:color w:val="3c0a49"/>
+          <w:sz w:val="24"/>
+          <w:szCs w:val="24"/>
+        </w:rPr>
+      </w:pPr>
+      <w:r>
+        <w:rPr>
+          <w:i w:val="1"/>
+          <w:sz w:val="18"/>
+          <w:szCs w:val="18"/>
+          <w:rtl w:val="0"/>
+        </w:rPr>
+        <w:t xml:space="preserve">Fonte: Autoria própria</w:t>
+      </w:r>
+      <w:r>
+        <w:rPr>
+          <w:rtl w:val="0"/>
+        </w:rPr>
+      </w:r>
+      <w:r>
+        <w:drawing>
+          <wp:anchor allowOverlap="1" behindDoc="0" distB="114300" distT="114300" distL="114300" distR="114300" hidden="0" layoutInCell="1" locked="0" relativeHeight="0" simplePos="0">
+            <wp:simplePos x="0" y="0"/>
+            <wp:positionH relativeFrom="column">
+              <wp:posOffset>-257174</wp:posOffset>
+            </wp:positionH>
+            <wp:positionV relativeFrom="paragraph">
+              <wp:posOffset>114300</wp:posOffset>
+            </wp:positionV>
+            <wp:extent cx="6809500" cy="5285860"/>
+            <wp:effectExtent b="0" l="0" r="0" t="0"/>
+            <wp:wrapTopAndBottom distB="114300" distT="114300"/>
+            <wp:docPr id="17" name="image21.jpg"/>
+            <a:graphic>
+              <a:graphicData uri="http://schemas.openxmlformats.org/drawingml/2006/picture">
+                <pic:pic>
+                  <pic:nvPicPr>
+                    <pic:cNvPr id="0" name="image21.jpg"/>
+                    <pic:cNvPicPr preferRelativeResize="0"/>
+                  </pic:nvPicPr>
+                  <pic:blipFill>
+                    <a:blip r:embed="rId16"/>
+                    <a:srcRect b="6909" l="6594" r="3162" t="10026"/>
+                    <a:stretch>
+                      <a:fillRect/>
+                    </a:stretch>
+                  </pic:blipFill>
+                  <pic:spPr>
+                    <a:xfrm>
+                      <a:off x="0" y="0"/>
+                      <a:ext cx="6809500" cy="5285860"/>
+                    </a:xfrm>
+                    <a:prstGeom prst="rect"/>
+                    <a:ln/>
+                  </pic:spPr>
+                </pic:pic>
+              </a:graphicData>
+            </a:graphic>
+          </wp:anchor>
+        </w:drawing>
       </w:r>
     </w:p>
     <w:p>
@@ -13899,21 +14157,818 @@
           <w:tab w:val="left" w:pos="8496"/>
           <w:tab w:val="left" w:pos="9204"/>
         </w:tabs>
-        <w:spacing w:after="160" w:before="0" w:line="259" w:lineRule="auto"/>
+        <w:spacing w:after="80" w:before="280" w:line="259" w:lineRule="auto"/>
         <w:ind w:left="0" w:right="0" w:firstLine="0"/>
         <w:jc w:val="left"/>
         <w:rPr>
+          <w:rFonts w:ascii="Manrope" w:cs="Manrope" w:eastAsia="Manrope" w:hAnsi="Manrope"/>
           <w:b w:val="1"/>
+          <w:i w:val="0"/>
+          <w:smallCaps w:val="0"/>
+          <w:strike w:val="0"/>
           <w:color w:val="3c0a49"/>
-          <w:sz w:val="36"/>
-          <w:szCs w:val="36"/>
-        </w:rPr>
-      </w:pPr>
-      <w:bookmarkStart w:colFirst="0" w:colLast="0" w:name="_jeinrb4k89ih" w:id="34"/>
-      <w:bookmarkEnd w:id="34"/>
+          <w:sz w:val="28"/>
+          <w:szCs w:val="28"/>
+          <w:u w:val="none"/>
+          <w:shd w:fill="auto" w:val="clear"/>
+          <w:vertAlign w:val="baseline"/>
+        </w:rPr>
+      </w:pPr>
+      <w:bookmarkStart w:colFirst="0" w:colLast="0" w:name="_sscjq0q3do0t" w:id="32"/>
+      <w:bookmarkEnd w:id="32"/>
+      <w:r>
+        <w:rPr>
+          <w:rFonts w:ascii="Manrope" w:cs="Manrope" w:eastAsia="Manrope" w:hAnsi="Manrope"/>
+          <w:b w:val="1"/>
+          <w:i w:val="0"/>
+          <w:smallCaps w:val="0"/>
+          <w:strike w:val="0"/>
+          <w:color w:val="3c0a49"/>
+          <w:sz w:val="28"/>
+          <w:szCs w:val="28"/>
+          <w:u w:val="none"/>
+          <w:shd w:fill="auto" w:val="clear"/>
+          <w:vertAlign w:val="baseline"/>
+          <w:rtl w:val="0"/>
+        </w:rPr>
+        <w:t xml:space="preserve">4.1.7. Jornadas do Usuário</w:t>
+      </w:r>
+    </w:p>
+    <w:p>
+      <w:pPr>
+        <w:tabs>
+          <w:tab w:val="left" w:pos="708"/>
+          <w:tab w:val="left" w:pos="1416"/>
+          <w:tab w:val="left" w:pos="2124"/>
+          <w:tab w:val="left" w:pos="2832"/>
+          <w:tab w:val="left" w:pos="3540"/>
+          <w:tab w:val="left" w:pos="4248"/>
+          <w:tab w:val="left" w:pos="4956"/>
+          <w:tab w:val="left" w:pos="5664"/>
+          <w:tab w:val="left" w:pos="6372"/>
+          <w:tab w:val="left" w:pos="7080"/>
+          <w:tab w:val="left" w:pos="7788"/>
+          <w:tab w:val="left" w:pos="8496"/>
+          <w:tab w:val="left" w:pos="9204"/>
+          <w:tab w:val="left" w:pos="708"/>
+          <w:tab w:val="left" w:pos="1416"/>
+          <w:tab w:val="left" w:pos="2124"/>
+          <w:tab w:val="left" w:pos="2832"/>
+          <w:tab w:val="left" w:pos="3540"/>
+          <w:tab w:val="left" w:pos="4248"/>
+          <w:tab w:val="left" w:pos="4956"/>
+          <w:tab w:val="left" w:pos="5664"/>
+          <w:tab w:val="left" w:pos="6372"/>
+          <w:tab w:val="left" w:pos="7080"/>
+          <w:tab w:val="left" w:pos="7788"/>
+          <w:tab w:val="left" w:pos="8496"/>
+          <w:tab w:val="left" w:pos="9204"/>
+        </w:tabs>
+        <w:spacing w:line="360" w:lineRule="auto"/>
+        <w:jc w:val="both"/>
+        <w:rPr/>
+      </w:pPr>
+      <w:r>
+        <w:rPr>
+          <w:rtl w:val="0"/>
+        </w:rPr>
+        <w:tab/>
+        <w:t xml:space="preserve">A jornada do usuário construída consiste na representação das etapas principais que envolvem o relacionamento entre os colaboradores, chefes de equipe e gestores de pessoas, dentro da empresa. Nesse sentido, encontra-se detalhado possíveis motivos que levam as pessoas a saírem ou ficarem dentro da corporação em questão. São divididas em quatro estruturas, exibidas nas figuras X,X,X e X, sendo elas respectivamente: </w:t>
+      </w:r>
+    </w:p>
+    <w:p>
+      <w:pPr>
+        <w:numPr>
+          <w:ilvl w:val="0"/>
+          <w:numId w:val="4"/>
+        </w:numPr>
+        <w:tabs>
+          <w:tab w:val="left" w:pos="708"/>
+          <w:tab w:val="left" w:pos="1416"/>
+          <w:tab w:val="left" w:pos="2124"/>
+          <w:tab w:val="left" w:pos="2832"/>
+          <w:tab w:val="left" w:pos="3540"/>
+          <w:tab w:val="left" w:pos="4248"/>
+          <w:tab w:val="left" w:pos="4956"/>
+          <w:tab w:val="left" w:pos="5664"/>
+          <w:tab w:val="left" w:pos="6372"/>
+          <w:tab w:val="left" w:pos="7080"/>
+          <w:tab w:val="left" w:pos="7788"/>
+          <w:tab w:val="left" w:pos="8496"/>
+          <w:tab w:val="left" w:pos="9204"/>
+          <w:tab w:val="left" w:pos="708"/>
+          <w:tab w:val="left" w:pos="1416"/>
+          <w:tab w:val="left" w:pos="2124"/>
+          <w:tab w:val="left" w:pos="2832"/>
+          <w:tab w:val="left" w:pos="3540"/>
+          <w:tab w:val="left" w:pos="4248"/>
+          <w:tab w:val="left" w:pos="4956"/>
+          <w:tab w:val="left" w:pos="5664"/>
+          <w:tab w:val="left" w:pos="6372"/>
+          <w:tab w:val="left" w:pos="7080"/>
+          <w:tab w:val="left" w:pos="7788"/>
+          <w:tab w:val="left" w:pos="8496"/>
+          <w:tab w:val="left" w:pos="9204"/>
+        </w:tabs>
+        <w:spacing w:after="0" w:afterAutospacing="0" w:line="360" w:lineRule="auto"/>
+        <w:ind w:left="720" w:hanging="360"/>
+        <w:jc w:val="both"/>
+        <w:rPr>
+          <w:u w:val="none"/>
+        </w:rPr>
+      </w:pPr>
+      <w:r>
+        <w:rPr>
+          <w:rtl w:val="0"/>
+        </w:rPr>
+        <w:t xml:space="preserve">Dev Júnior que deseja sair da empresa;</w:t>
+      </w:r>
+    </w:p>
+    <w:p>
+      <w:pPr>
+        <w:numPr>
+          <w:ilvl w:val="0"/>
+          <w:numId w:val="4"/>
+        </w:numPr>
+        <w:tabs>
+          <w:tab w:val="left" w:pos="708"/>
+          <w:tab w:val="left" w:pos="1416"/>
+          <w:tab w:val="left" w:pos="2124"/>
+          <w:tab w:val="left" w:pos="2832"/>
+          <w:tab w:val="left" w:pos="3540"/>
+          <w:tab w:val="left" w:pos="4248"/>
+          <w:tab w:val="left" w:pos="4956"/>
+          <w:tab w:val="left" w:pos="5664"/>
+          <w:tab w:val="left" w:pos="6372"/>
+          <w:tab w:val="left" w:pos="7080"/>
+          <w:tab w:val="left" w:pos="7788"/>
+          <w:tab w:val="left" w:pos="8496"/>
+          <w:tab w:val="left" w:pos="9204"/>
+          <w:tab w:val="left" w:pos="708"/>
+          <w:tab w:val="left" w:pos="1416"/>
+          <w:tab w:val="left" w:pos="2124"/>
+          <w:tab w:val="left" w:pos="2832"/>
+          <w:tab w:val="left" w:pos="3540"/>
+          <w:tab w:val="left" w:pos="4248"/>
+          <w:tab w:val="left" w:pos="4956"/>
+          <w:tab w:val="left" w:pos="5664"/>
+          <w:tab w:val="left" w:pos="6372"/>
+          <w:tab w:val="left" w:pos="7080"/>
+          <w:tab w:val="left" w:pos="7788"/>
+          <w:tab w:val="left" w:pos="8496"/>
+          <w:tab w:val="left" w:pos="9204"/>
+        </w:tabs>
+        <w:spacing w:after="0" w:afterAutospacing="0" w:line="360" w:lineRule="auto"/>
+        <w:ind w:left="720" w:hanging="360"/>
+        <w:jc w:val="both"/>
+        <w:rPr>
+          <w:u w:val="none"/>
+        </w:rPr>
+      </w:pPr>
+      <w:r>
+        <w:rPr>
+          <w:rtl w:val="0"/>
+        </w:rPr>
+        <w:t xml:space="preserve">Dev Júnior que deseja ficar na empresa;</w:t>
+      </w:r>
+    </w:p>
+    <w:p>
+      <w:pPr>
+        <w:numPr>
+          <w:ilvl w:val="0"/>
+          <w:numId w:val="4"/>
+        </w:numPr>
+        <w:tabs>
+          <w:tab w:val="left" w:pos="708"/>
+          <w:tab w:val="left" w:pos="1416"/>
+          <w:tab w:val="left" w:pos="2124"/>
+          <w:tab w:val="left" w:pos="2832"/>
+          <w:tab w:val="left" w:pos="3540"/>
+          <w:tab w:val="left" w:pos="4248"/>
+          <w:tab w:val="left" w:pos="4956"/>
+          <w:tab w:val="left" w:pos="5664"/>
+          <w:tab w:val="left" w:pos="6372"/>
+          <w:tab w:val="left" w:pos="7080"/>
+          <w:tab w:val="left" w:pos="7788"/>
+          <w:tab w:val="left" w:pos="8496"/>
+          <w:tab w:val="left" w:pos="9204"/>
+          <w:tab w:val="left" w:pos="708"/>
+          <w:tab w:val="left" w:pos="1416"/>
+          <w:tab w:val="left" w:pos="2124"/>
+          <w:tab w:val="left" w:pos="2832"/>
+          <w:tab w:val="left" w:pos="3540"/>
+          <w:tab w:val="left" w:pos="4248"/>
+          <w:tab w:val="left" w:pos="4956"/>
+          <w:tab w:val="left" w:pos="5664"/>
+          <w:tab w:val="left" w:pos="6372"/>
+          <w:tab w:val="left" w:pos="7080"/>
+          <w:tab w:val="left" w:pos="7788"/>
+          <w:tab w:val="left" w:pos="8496"/>
+          <w:tab w:val="left" w:pos="9204"/>
+        </w:tabs>
+        <w:spacing w:after="0" w:afterAutospacing="0" w:line="360" w:lineRule="auto"/>
+        <w:ind w:left="720" w:hanging="360"/>
+        <w:jc w:val="both"/>
+        <w:rPr>
+          <w:u w:val="none"/>
+        </w:rPr>
+      </w:pPr>
+      <w:r>
+        <w:rPr>
+          <w:rtl w:val="0"/>
+        </w:rPr>
+        <w:t xml:space="preserve">Líder de equipe auxilia na decisão final;</w:t>
+      </w:r>
+    </w:p>
+    <w:p>
+      <w:pPr>
+        <w:numPr>
+          <w:ilvl w:val="0"/>
+          <w:numId w:val="4"/>
+        </w:numPr>
+        <w:tabs>
+          <w:tab w:val="left" w:pos="708"/>
+          <w:tab w:val="left" w:pos="1416"/>
+          <w:tab w:val="left" w:pos="2124"/>
+          <w:tab w:val="left" w:pos="2832"/>
+          <w:tab w:val="left" w:pos="3540"/>
+          <w:tab w:val="left" w:pos="4248"/>
+          <w:tab w:val="left" w:pos="4956"/>
+          <w:tab w:val="left" w:pos="5664"/>
+          <w:tab w:val="left" w:pos="6372"/>
+          <w:tab w:val="left" w:pos="7080"/>
+          <w:tab w:val="left" w:pos="7788"/>
+          <w:tab w:val="left" w:pos="8496"/>
+          <w:tab w:val="left" w:pos="9204"/>
+          <w:tab w:val="left" w:pos="708"/>
+          <w:tab w:val="left" w:pos="1416"/>
+          <w:tab w:val="left" w:pos="2124"/>
+          <w:tab w:val="left" w:pos="2832"/>
+          <w:tab w:val="left" w:pos="3540"/>
+          <w:tab w:val="left" w:pos="4248"/>
+          <w:tab w:val="left" w:pos="4956"/>
+          <w:tab w:val="left" w:pos="5664"/>
+          <w:tab w:val="left" w:pos="6372"/>
+          <w:tab w:val="left" w:pos="7080"/>
+          <w:tab w:val="left" w:pos="7788"/>
+          <w:tab w:val="left" w:pos="8496"/>
+          <w:tab w:val="left" w:pos="9204"/>
+        </w:tabs>
+        <w:spacing w:line="360" w:lineRule="auto"/>
+        <w:ind w:left="720" w:hanging="360"/>
+        <w:jc w:val="both"/>
+        <w:rPr>
+          <w:u w:val="none"/>
+        </w:rPr>
+      </w:pPr>
+      <w:r>
+        <w:rPr>
+          <w:rtl w:val="0"/>
+        </w:rPr>
+        <w:t xml:space="preserve">Gerente de pessoas que toma a decisão final;</w:t>
+      </w:r>
+    </w:p>
+    <w:p>
+      <w:pPr>
+        <w:tabs>
+          <w:tab w:val="left" w:pos="708"/>
+          <w:tab w:val="left" w:pos="1416"/>
+          <w:tab w:val="left" w:pos="2124"/>
+          <w:tab w:val="left" w:pos="2832"/>
+          <w:tab w:val="left" w:pos="3540"/>
+          <w:tab w:val="left" w:pos="4248"/>
+          <w:tab w:val="left" w:pos="4956"/>
+          <w:tab w:val="left" w:pos="5664"/>
+          <w:tab w:val="left" w:pos="6372"/>
+          <w:tab w:val="left" w:pos="7080"/>
+          <w:tab w:val="left" w:pos="7788"/>
+          <w:tab w:val="left" w:pos="8496"/>
+          <w:tab w:val="left" w:pos="9204"/>
+          <w:tab w:val="left" w:pos="708"/>
+          <w:tab w:val="left" w:pos="1416"/>
+          <w:tab w:val="left" w:pos="2124"/>
+          <w:tab w:val="left" w:pos="2832"/>
+          <w:tab w:val="left" w:pos="3540"/>
+          <w:tab w:val="left" w:pos="4248"/>
+          <w:tab w:val="left" w:pos="4956"/>
+          <w:tab w:val="left" w:pos="5664"/>
+          <w:tab w:val="left" w:pos="6372"/>
+          <w:tab w:val="left" w:pos="7080"/>
+          <w:tab w:val="left" w:pos="7788"/>
+          <w:tab w:val="left" w:pos="8496"/>
+          <w:tab w:val="left" w:pos="9204"/>
+        </w:tabs>
+        <w:spacing w:line="360" w:lineRule="auto"/>
+        <w:jc w:val="both"/>
+        <w:rPr/>
+      </w:pPr>
+      <w:r>
+        <w:rPr/>
+        <w:drawing>
+          <wp:inline distB="114300" distT="114300" distL="114300" distR="114300">
+            <wp:extent cx="6119820" cy="4000500"/>
+            <wp:effectExtent b="0" l="0" r="0" t="0"/>
+            <wp:docPr id="11" name="image13.jpg"/>
+            <a:graphic>
+              <a:graphicData uri="http://schemas.openxmlformats.org/drawingml/2006/picture">
+                <pic:pic>
+                  <pic:nvPicPr>
+                    <pic:cNvPr id="0" name="image13.jpg"/>
+                    <pic:cNvPicPr preferRelativeResize="0"/>
+                  </pic:nvPicPr>
+                  <pic:blipFill>
+                    <a:blip r:embed="rId17"/>
+                    <a:srcRect b="0" l="0" r="0" t="0"/>
+                    <a:stretch>
+                      <a:fillRect/>
+                    </a:stretch>
+                  </pic:blipFill>
+                  <pic:spPr>
+                    <a:xfrm>
+                      <a:off x="0" y="0"/>
+                      <a:ext cx="6119820" cy="4000500"/>
+                    </a:xfrm>
+                    <a:prstGeom prst="rect"/>
+                    <a:ln/>
+                  </pic:spPr>
+                </pic:pic>
+              </a:graphicData>
+            </a:graphic>
+          </wp:inline>
+        </w:drawing>
+      </w:r>
+      <w:r>
+        <w:rPr>
+          <w:rtl w:val="0"/>
+        </w:rPr>
+      </w:r>
+    </w:p>
+    <w:p>
+      <w:pPr>
+        <w:tabs>
+          <w:tab w:val="left" w:pos="708"/>
+          <w:tab w:val="left" w:pos="1416"/>
+          <w:tab w:val="left" w:pos="2124"/>
+          <w:tab w:val="left" w:pos="2832"/>
+          <w:tab w:val="left" w:pos="3540"/>
+          <w:tab w:val="left" w:pos="4248"/>
+          <w:tab w:val="left" w:pos="4956"/>
+          <w:tab w:val="left" w:pos="5664"/>
+          <w:tab w:val="left" w:pos="6372"/>
+          <w:tab w:val="left" w:pos="7080"/>
+          <w:tab w:val="left" w:pos="7788"/>
+          <w:tab w:val="left" w:pos="8496"/>
+          <w:tab w:val="left" w:pos="9204"/>
+          <w:tab w:val="left" w:pos="708"/>
+          <w:tab w:val="left" w:pos="1416"/>
+          <w:tab w:val="left" w:pos="2124"/>
+          <w:tab w:val="left" w:pos="2832"/>
+          <w:tab w:val="left" w:pos="3540"/>
+          <w:tab w:val="left" w:pos="4248"/>
+          <w:tab w:val="left" w:pos="4956"/>
+          <w:tab w:val="left" w:pos="5664"/>
+          <w:tab w:val="left" w:pos="6372"/>
+          <w:tab w:val="left" w:pos="7080"/>
+          <w:tab w:val="left" w:pos="7788"/>
+          <w:tab w:val="left" w:pos="8496"/>
+          <w:tab w:val="left" w:pos="9204"/>
+        </w:tabs>
+        <w:spacing w:line="360" w:lineRule="auto"/>
+        <w:jc w:val="center"/>
+        <w:rPr>
+          <w:i w:val="1"/>
+          <w:sz w:val="18"/>
+          <w:szCs w:val="18"/>
+        </w:rPr>
+      </w:pPr>
+      <w:r>
+        <w:rPr>
+          <w:i w:val="1"/>
+          <w:sz w:val="18"/>
+          <w:szCs w:val="18"/>
+          <w:rtl w:val="0"/>
+        </w:rPr>
+        <w:t xml:space="preserve">Fonte: Autoria própria</w:t>
+      </w:r>
+    </w:p>
+    <w:p>
+      <w:pPr>
+        <w:tabs>
+          <w:tab w:val="left" w:pos="708"/>
+          <w:tab w:val="left" w:pos="1416"/>
+          <w:tab w:val="left" w:pos="2124"/>
+          <w:tab w:val="left" w:pos="2832"/>
+          <w:tab w:val="left" w:pos="3540"/>
+          <w:tab w:val="left" w:pos="4248"/>
+          <w:tab w:val="left" w:pos="4956"/>
+          <w:tab w:val="left" w:pos="5664"/>
+          <w:tab w:val="left" w:pos="6372"/>
+          <w:tab w:val="left" w:pos="7080"/>
+          <w:tab w:val="left" w:pos="7788"/>
+          <w:tab w:val="left" w:pos="8496"/>
+          <w:tab w:val="left" w:pos="9204"/>
+          <w:tab w:val="left" w:pos="708"/>
+          <w:tab w:val="left" w:pos="1416"/>
+          <w:tab w:val="left" w:pos="2124"/>
+          <w:tab w:val="left" w:pos="2832"/>
+          <w:tab w:val="left" w:pos="3540"/>
+          <w:tab w:val="left" w:pos="4248"/>
+          <w:tab w:val="left" w:pos="4956"/>
+          <w:tab w:val="left" w:pos="5664"/>
+          <w:tab w:val="left" w:pos="6372"/>
+          <w:tab w:val="left" w:pos="7080"/>
+          <w:tab w:val="left" w:pos="7788"/>
+          <w:tab w:val="left" w:pos="8496"/>
+          <w:tab w:val="left" w:pos="9204"/>
+        </w:tabs>
+        <w:spacing w:line="360" w:lineRule="auto"/>
+        <w:jc w:val="both"/>
+        <w:rPr/>
+      </w:pPr>
+      <w:r>
+        <w:rPr/>
+        <w:drawing>
+          <wp:inline distB="114300" distT="114300" distL="114300" distR="114300">
+            <wp:extent cx="6119820" cy="3644900"/>
+            <wp:effectExtent b="0" l="0" r="0" t="0"/>
+            <wp:docPr id="21" name="image11.jpg"/>
+            <a:graphic>
+              <a:graphicData uri="http://schemas.openxmlformats.org/drawingml/2006/picture">
+                <pic:pic>
+                  <pic:nvPicPr>
+                    <pic:cNvPr id="0" name="image11.jpg"/>
+                    <pic:cNvPicPr preferRelativeResize="0"/>
+                  </pic:nvPicPr>
+                  <pic:blipFill>
+                    <a:blip r:embed="rId18"/>
+                    <a:srcRect b="0" l="0" r="0" t="0"/>
+                    <a:stretch>
+                      <a:fillRect/>
+                    </a:stretch>
+                  </pic:blipFill>
+                  <pic:spPr>
+                    <a:xfrm>
+                      <a:off x="0" y="0"/>
+                      <a:ext cx="6119820" cy="3644900"/>
+                    </a:xfrm>
+                    <a:prstGeom prst="rect"/>
+                    <a:ln/>
+                  </pic:spPr>
+                </pic:pic>
+              </a:graphicData>
+            </a:graphic>
+          </wp:inline>
+        </w:drawing>
+      </w:r>
+      <w:r>
+        <w:rPr>
+          <w:rtl w:val="0"/>
+        </w:rPr>
+      </w:r>
+    </w:p>
+    <w:p>
+      <w:pPr>
+        <w:tabs>
+          <w:tab w:val="left" w:pos="708"/>
+          <w:tab w:val="left" w:pos="1416"/>
+          <w:tab w:val="left" w:pos="2124"/>
+          <w:tab w:val="left" w:pos="2832"/>
+          <w:tab w:val="left" w:pos="3540"/>
+          <w:tab w:val="left" w:pos="4248"/>
+          <w:tab w:val="left" w:pos="4956"/>
+          <w:tab w:val="left" w:pos="5664"/>
+          <w:tab w:val="left" w:pos="6372"/>
+          <w:tab w:val="left" w:pos="7080"/>
+          <w:tab w:val="left" w:pos="7788"/>
+          <w:tab w:val="left" w:pos="8496"/>
+          <w:tab w:val="left" w:pos="9204"/>
+          <w:tab w:val="left" w:pos="708"/>
+          <w:tab w:val="left" w:pos="1416"/>
+          <w:tab w:val="left" w:pos="2124"/>
+          <w:tab w:val="left" w:pos="2832"/>
+          <w:tab w:val="left" w:pos="3540"/>
+          <w:tab w:val="left" w:pos="4248"/>
+          <w:tab w:val="left" w:pos="4956"/>
+          <w:tab w:val="left" w:pos="5664"/>
+          <w:tab w:val="left" w:pos="6372"/>
+          <w:tab w:val="left" w:pos="7080"/>
+          <w:tab w:val="left" w:pos="7788"/>
+          <w:tab w:val="left" w:pos="8496"/>
+          <w:tab w:val="left" w:pos="9204"/>
+        </w:tabs>
+        <w:spacing w:line="360" w:lineRule="auto"/>
+        <w:jc w:val="center"/>
+        <w:rPr>
+          <w:i w:val="1"/>
+          <w:sz w:val="18"/>
+          <w:szCs w:val="18"/>
+        </w:rPr>
+      </w:pPr>
+      <w:r>
+        <w:rPr>
+          <w:i w:val="1"/>
+          <w:sz w:val="18"/>
+          <w:szCs w:val="18"/>
+          <w:rtl w:val="0"/>
+        </w:rPr>
+        <w:t xml:space="preserve">Fonte: Autoria própria</w:t>
+      </w:r>
       <w:r>
         <w:br w:type="page"/>
       </w:r>
+      <w:r>
+        <w:rPr>
+          <w:rtl w:val="0"/>
+        </w:rPr>
+      </w:r>
+    </w:p>
+    <w:p>
+      <w:pPr>
+        <w:tabs>
+          <w:tab w:val="left" w:pos="708"/>
+          <w:tab w:val="left" w:pos="1416"/>
+          <w:tab w:val="left" w:pos="2124"/>
+          <w:tab w:val="left" w:pos="2832"/>
+          <w:tab w:val="left" w:pos="3540"/>
+          <w:tab w:val="left" w:pos="4248"/>
+          <w:tab w:val="left" w:pos="4956"/>
+          <w:tab w:val="left" w:pos="5664"/>
+          <w:tab w:val="left" w:pos="6372"/>
+          <w:tab w:val="left" w:pos="7080"/>
+          <w:tab w:val="left" w:pos="7788"/>
+          <w:tab w:val="left" w:pos="8496"/>
+          <w:tab w:val="left" w:pos="9204"/>
+          <w:tab w:val="left" w:pos="708"/>
+          <w:tab w:val="left" w:pos="1416"/>
+          <w:tab w:val="left" w:pos="2124"/>
+          <w:tab w:val="left" w:pos="2832"/>
+          <w:tab w:val="left" w:pos="3540"/>
+          <w:tab w:val="left" w:pos="4248"/>
+          <w:tab w:val="left" w:pos="4956"/>
+          <w:tab w:val="left" w:pos="5664"/>
+          <w:tab w:val="left" w:pos="6372"/>
+          <w:tab w:val="left" w:pos="7080"/>
+          <w:tab w:val="left" w:pos="7788"/>
+          <w:tab w:val="left" w:pos="8496"/>
+          <w:tab w:val="left" w:pos="9204"/>
+        </w:tabs>
+        <w:spacing w:line="360" w:lineRule="auto"/>
+        <w:jc w:val="center"/>
+        <w:rPr>
+          <w:i w:val="1"/>
+          <w:sz w:val="18"/>
+          <w:szCs w:val="18"/>
+        </w:rPr>
+      </w:pPr>
+      <w:r>
+        <w:rPr>
+          <w:i w:val="1"/>
+          <w:sz w:val="18"/>
+          <w:szCs w:val="18"/>
+        </w:rPr>
+        <w:drawing>
+          <wp:inline distB="114300" distT="114300" distL="114300" distR="114300">
+            <wp:extent cx="6119820" cy="4000500"/>
+            <wp:effectExtent b="0" l="0" r="0" t="0"/>
+            <wp:docPr id="15" name="image12.jpg"/>
+            <a:graphic>
+              <a:graphicData uri="http://schemas.openxmlformats.org/drawingml/2006/picture">
+                <pic:pic>
+                  <pic:nvPicPr>
+                    <pic:cNvPr id="0" name="image12.jpg"/>
+                    <pic:cNvPicPr preferRelativeResize="0"/>
+                  </pic:nvPicPr>
+                  <pic:blipFill>
+                    <a:blip r:embed="rId19"/>
+                    <a:srcRect b="0" l="0" r="0" t="0"/>
+                    <a:stretch>
+                      <a:fillRect/>
+                    </a:stretch>
+                  </pic:blipFill>
+                  <pic:spPr>
+                    <a:xfrm>
+                      <a:off x="0" y="0"/>
+                      <a:ext cx="6119820" cy="4000500"/>
+                    </a:xfrm>
+                    <a:prstGeom prst="rect"/>
+                    <a:ln/>
+                  </pic:spPr>
+                </pic:pic>
+              </a:graphicData>
+            </a:graphic>
+          </wp:inline>
+        </w:drawing>
+      </w:r>
+      <w:r>
+        <w:rPr>
+          <w:rtl w:val="0"/>
+        </w:rPr>
+      </w:r>
+    </w:p>
+    <w:p>
+      <w:pPr>
+        <w:tabs>
+          <w:tab w:val="left" w:pos="708"/>
+          <w:tab w:val="left" w:pos="1416"/>
+          <w:tab w:val="left" w:pos="2124"/>
+          <w:tab w:val="left" w:pos="2832"/>
+          <w:tab w:val="left" w:pos="3540"/>
+          <w:tab w:val="left" w:pos="4248"/>
+          <w:tab w:val="left" w:pos="4956"/>
+          <w:tab w:val="left" w:pos="5664"/>
+          <w:tab w:val="left" w:pos="6372"/>
+          <w:tab w:val="left" w:pos="7080"/>
+          <w:tab w:val="left" w:pos="7788"/>
+          <w:tab w:val="left" w:pos="8496"/>
+          <w:tab w:val="left" w:pos="9204"/>
+          <w:tab w:val="left" w:pos="708"/>
+          <w:tab w:val="left" w:pos="1416"/>
+          <w:tab w:val="left" w:pos="2124"/>
+          <w:tab w:val="left" w:pos="2832"/>
+          <w:tab w:val="left" w:pos="3540"/>
+          <w:tab w:val="left" w:pos="4248"/>
+          <w:tab w:val="left" w:pos="4956"/>
+          <w:tab w:val="left" w:pos="5664"/>
+          <w:tab w:val="left" w:pos="6372"/>
+          <w:tab w:val="left" w:pos="7080"/>
+          <w:tab w:val="left" w:pos="7788"/>
+          <w:tab w:val="left" w:pos="8496"/>
+          <w:tab w:val="left" w:pos="9204"/>
+        </w:tabs>
+        <w:spacing w:line="360" w:lineRule="auto"/>
+        <w:jc w:val="center"/>
+        <w:rPr>
+          <w:i w:val="1"/>
+          <w:sz w:val="18"/>
+          <w:szCs w:val="18"/>
+        </w:rPr>
+      </w:pPr>
+      <w:r>
+        <w:rPr>
+          <w:i w:val="1"/>
+          <w:sz w:val="18"/>
+          <w:szCs w:val="18"/>
+          <w:rtl w:val="0"/>
+        </w:rPr>
+        <w:t xml:space="preserve">Fonte: Autoria própria</w:t>
+      </w:r>
+    </w:p>
+    <w:p>
+      <w:pPr>
+        <w:tabs>
+          <w:tab w:val="left" w:pos="708"/>
+          <w:tab w:val="left" w:pos="1416"/>
+          <w:tab w:val="left" w:pos="2124"/>
+          <w:tab w:val="left" w:pos="2832"/>
+          <w:tab w:val="left" w:pos="3540"/>
+          <w:tab w:val="left" w:pos="4248"/>
+          <w:tab w:val="left" w:pos="4956"/>
+          <w:tab w:val="left" w:pos="5664"/>
+          <w:tab w:val="left" w:pos="6372"/>
+          <w:tab w:val="left" w:pos="7080"/>
+          <w:tab w:val="left" w:pos="7788"/>
+          <w:tab w:val="left" w:pos="8496"/>
+          <w:tab w:val="left" w:pos="9204"/>
+          <w:tab w:val="left" w:pos="708"/>
+          <w:tab w:val="left" w:pos="1416"/>
+          <w:tab w:val="left" w:pos="2124"/>
+          <w:tab w:val="left" w:pos="2832"/>
+          <w:tab w:val="left" w:pos="3540"/>
+          <w:tab w:val="left" w:pos="4248"/>
+          <w:tab w:val="left" w:pos="4956"/>
+          <w:tab w:val="left" w:pos="5664"/>
+          <w:tab w:val="left" w:pos="6372"/>
+          <w:tab w:val="left" w:pos="7080"/>
+          <w:tab w:val="left" w:pos="7788"/>
+          <w:tab w:val="left" w:pos="8496"/>
+          <w:tab w:val="left" w:pos="9204"/>
+        </w:tabs>
+        <w:spacing w:line="360" w:lineRule="auto"/>
+        <w:jc w:val="both"/>
+        <w:rPr/>
+      </w:pPr>
+      <w:r>
+        <w:rPr/>
+        <w:drawing>
+          <wp:inline distB="114300" distT="114300" distL="114300" distR="114300">
+            <wp:extent cx="6119820" cy="3644900"/>
+            <wp:effectExtent b="0" l="0" r="0" t="0"/>
+            <wp:docPr id="10" name="image10.jpg"/>
+            <a:graphic>
+              <a:graphicData uri="http://schemas.openxmlformats.org/drawingml/2006/picture">
+                <pic:pic>
+                  <pic:nvPicPr>
+                    <pic:cNvPr id="0" name="image10.jpg"/>
+                    <pic:cNvPicPr preferRelativeResize="0"/>
+                  </pic:nvPicPr>
+                  <pic:blipFill>
+                    <a:blip r:embed="rId20"/>
+                    <a:srcRect b="0" l="0" r="0" t="0"/>
+                    <a:stretch>
+                      <a:fillRect/>
+                    </a:stretch>
+                  </pic:blipFill>
+                  <pic:spPr>
+                    <a:xfrm>
+                      <a:off x="0" y="0"/>
+                      <a:ext cx="6119820" cy="3644900"/>
+                    </a:xfrm>
+                    <a:prstGeom prst="rect"/>
+                    <a:ln/>
+                  </pic:spPr>
+                </pic:pic>
+              </a:graphicData>
+            </a:graphic>
+          </wp:inline>
+        </w:drawing>
+      </w:r>
+      <w:r>
+        <w:rPr>
+          <w:rtl w:val="0"/>
+        </w:rPr>
+      </w:r>
+    </w:p>
+    <w:p>
+      <w:pPr>
+        <w:tabs>
+          <w:tab w:val="left" w:pos="708"/>
+          <w:tab w:val="left" w:pos="1416"/>
+          <w:tab w:val="left" w:pos="2124"/>
+          <w:tab w:val="left" w:pos="2832"/>
+          <w:tab w:val="left" w:pos="3540"/>
+          <w:tab w:val="left" w:pos="4248"/>
+          <w:tab w:val="left" w:pos="4956"/>
+          <w:tab w:val="left" w:pos="5664"/>
+          <w:tab w:val="left" w:pos="6372"/>
+          <w:tab w:val="left" w:pos="7080"/>
+          <w:tab w:val="left" w:pos="7788"/>
+          <w:tab w:val="left" w:pos="8496"/>
+          <w:tab w:val="left" w:pos="9204"/>
+          <w:tab w:val="left" w:pos="708"/>
+          <w:tab w:val="left" w:pos="1416"/>
+          <w:tab w:val="left" w:pos="2124"/>
+          <w:tab w:val="left" w:pos="2832"/>
+          <w:tab w:val="left" w:pos="3540"/>
+          <w:tab w:val="left" w:pos="4248"/>
+          <w:tab w:val="left" w:pos="4956"/>
+          <w:tab w:val="left" w:pos="5664"/>
+          <w:tab w:val="left" w:pos="6372"/>
+          <w:tab w:val="left" w:pos="7080"/>
+          <w:tab w:val="left" w:pos="7788"/>
+          <w:tab w:val="left" w:pos="8496"/>
+          <w:tab w:val="left" w:pos="9204"/>
+        </w:tabs>
+        <w:spacing w:line="360" w:lineRule="auto"/>
+        <w:jc w:val="center"/>
+        <w:rPr>
+          <w:i w:val="1"/>
+          <w:sz w:val="18"/>
+          <w:szCs w:val="18"/>
+        </w:rPr>
+      </w:pPr>
+      <w:r>
+        <w:rPr>
+          <w:i w:val="1"/>
+          <w:sz w:val="18"/>
+          <w:szCs w:val="18"/>
+          <w:rtl w:val="0"/>
+        </w:rPr>
+        <w:t xml:space="preserve">Fonte: Autoria própria</w:t>
+      </w:r>
+    </w:p>
+    <w:p>
+      <w:pPr>
+        <w:tabs>
+          <w:tab w:val="left" w:pos="708"/>
+          <w:tab w:val="left" w:pos="1416"/>
+          <w:tab w:val="left" w:pos="2124"/>
+          <w:tab w:val="left" w:pos="2832"/>
+          <w:tab w:val="left" w:pos="3540"/>
+          <w:tab w:val="left" w:pos="4248"/>
+          <w:tab w:val="left" w:pos="4956"/>
+          <w:tab w:val="left" w:pos="5664"/>
+          <w:tab w:val="left" w:pos="6372"/>
+          <w:tab w:val="left" w:pos="7080"/>
+          <w:tab w:val="left" w:pos="7788"/>
+          <w:tab w:val="left" w:pos="8496"/>
+          <w:tab w:val="left" w:pos="9204"/>
+          <w:tab w:val="left" w:pos="708"/>
+          <w:tab w:val="left" w:pos="1416"/>
+          <w:tab w:val="left" w:pos="2124"/>
+          <w:tab w:val="left" w:pos="2832"/>
+          <w:tab w:val="left" w:pos="3540"/>
+          <w:tab w:val="left" w:pos="4248"/>
+          <w:tab w:val="left" w:pos="4956"/>
+          <w:tab w:val="left" w:pos="5664"/>
+          <w:tab w:val="left" w:pos="6372"/>
+          <w:tab w:val="left" w:pos="7080"/>
+          <w:tab w:val="left" w:pos="7788"/>
+          <w:tab w:val="left" w:pos="8496"/>
+          <w:tab w:val="left" w:pos="9204"/>
+        </w:tabs>
+        <w:jc w:val="both"/>
+        <w:rPr/>
+      </w:pPr>
       <w:r>
         <w:rPr>
           <w:rtl w:val="0"/>
@@ -13979,8 +15034,8 @@
           <w:vertAlign w:val="baseline"/>
         </w:rPr>
       </w:pPr>
-      <w:bookmarkStart w:colFirst="0" w:colLast="0" w:name="_248811hdscsh" w:id="35"/>
-      <w:bookmarkEnd w:id="35"/>
+      <w:bookmarkStart w:colFirst="0" w:colLast="0" w:name="_248811hdscsh" w:id="33"/>
+      <w:bookmarkEnd w:id="33"/>
       <w:r>
         <w:rPr>
           <w:rFonts w:ascii="Manrope" w:cs="Manrope" w:eastAsia="Manrope" w:hAnsi="Manrope"/>
@@ -14039,8 +15094,8 @@
           <w:szCs w:val="28"/>
         </w:rPr>
       </w:pPr>
-      <w:bookmarkStart w:colFirst="0" w:colLast="0" w:name="_1y810tw" w:id="33"/>
-      <w:bookmarkEnd w:id="33"/>
+      <w:bookmarkStart w:colFirst="0" w:colLast="0" w:name="_1y810tw" w:id="31"/>
+      <w:bookmarkEnd w:id="31"/>
       <w:r>
         <w:rPr>
           <w:b w:val="1"/>
@@ -19056,8 +20111,8 @@
           <w:szCs w:val="28"/>
         </w:rPr>
       </w:pPr>
-      <w:bookmarkStart w:colFirst="0" w:colLast="0" w:name="_at29ouyn1j8k" w:id="36"/>
-      <w:bookmarkEnd w:id="36"/>
+      <w:bookmarkStart w:colFirst="0" w:colLast="0" w:name="_at29ouyn1j8k" w:id="34"/>
+      <w:bookmarkEnd w:id="34"/>
       <w:r>
         <w:rPr>
           <w:rtl w:val="0"/>
@@ -20270,8 +21325,8 @@
           <w:szCs w:val="28"/>
         </w:rPr>
       </w:pPr>
-      <w:bookmarkStart w:colFirst="0" w:colLast="0" w:name="_p8olg33dfmxc" w:id="37"/>
-      <w:bookmarkEnd w:id="37"/>
+      <w:bookmarkStart w:colFirst="0" w:colLast="0" w:name="_p8olg33dfmxc" w:id="35"/>
+      <w:bookmarkEnd w:id="35"/>
       <w:r>
         <w:rPr>
           <w:rtl w:val="0"/>
@@ -23791,8 +24846,8 @@
           <w:szCs w:val="28"/>
         </w:rPr>
       </w:pPr>
-      <w:bookmarkStart w:colFirst="0" w:colLast="0" w:name="_snn8e2b20d86" w:id="38"/>
-      <w:bookmarkEnd w:id="38"/>
+      <w:bookmarkStart w:colFirst="0" w:colLast="0" w:name="_snn8e2b20d86" w:id="36"/>
+      <w:bookmarkEnd w:id="36"/>
       <w:r>
         <w:rPr>
           <w:rtl w:val="0"/>
@@ -23839,8 +24894,8 @@
           <w:szCs w:val="28"/>
         </w:rPr>
       </w:pPr>
-      <w:bookmarkStart w:colFirst="0" w:colLast="0" w:name="_g071bdv1x6d" w:id="39"/>
-      <w:bookmarkEnd w:id="39"/>
+      <w:bookmarkStart w:colFirst="0" w:colLast="0" w:name="_g071bdv1x6d" w:id="37"/>
+      <w:bookmarkEnd w:id="37"/>
       <w:r>
         <w:rPr>
           <w:b w:val="1"/>
@@ -23892,8 +24947,8 @@
           <w:szCs w:val="28"/>
         </w:rPr>
       </w:pPr>
-      <w:bookmarkStart w:colFirst="0" w:colLast="0" w:name="_6ww9qmwaml05" w:id="40"/>
-      <w:bookmarkEnd w:id="40"/>
+      <w:bookmarkStart w:colFirst="0" w:colLast="0" w:name="_6ww9qmwaml05" w:id="38"/>
+      <w:bookmarkEnd w:id="38"/>
       <w:r>
         <w:rPr>
           <w:rtl w:val="0"/>
@@ -23904,7 +24959,7 @@
       <w:pPr>
         <w:numPr>
           <w:ilvl w:val="0"/>
-          <w:numId w:val="16"/>
+          <w:numId w:val="17"/>
         </w:numPr>
         <w:pBdr>
           <w:top w:color="auto" w:space="0" w:sz="0" w:val="none"/>
@@ -24015,7 +25070,7 @@
       <w:pPr>
         <w:numPr>
           <w:ilvl w:val="0"/>
-          <w:numId w:val="4"/>
+          <w:numId w:val="5"/>
         </w:numPr>
         <w:pBdr>
           <w:top w:color="auto" w:space="0" w:sz="0" w:val="none"/>
@@ -24323,16 +25378,16 @@
             <wp:extent cx="3321685" cy="2189852"/>
             <wp:effectExtent b="0" l="0" r="0" t="0"/>
             <wp:wrapTopAndBottom distB="114300" distT="114300"/>
-            <wp:docPr id="13" name="image19.png"/>
+            <wp:docPr id="18" name="image18.png"/>
             <a:graphic>
               <a:graphicData uri="http://schemas.openxmlformats.org/drawingml/2006/picture">
                 <pic:pic>
                   <pic:nvPicPr>
-                    <pic:cNvPr id="0" name="image19.png"/>
+                    <pic:cNvPr id="0" name="image18.png"/>
                     <pic:cNvPicPr preferRelativeResize="0"/>
                   </pic:nvPicPr>
                   <pic:blipFill>
-                    <a:blip r:embed="rId16"/>
+                    <a:blip r:embed="rId21"/>
                     <a:srcRect b="0" l="7370" r="7791" t="0"/>
                     <a:stretch>
                       <a:fillRect/>
@@ -24442,7 +25497,7 @@
             <wp:extent cx="4209585" cy="2353852"/>
             <wp:effectExtent b="0" l="0" r="0" t="0"/>
             <wp:wrapTopAndBottom distB="114300" distT="114300"/>
-            <wp:docPr id="12" name="image15.png"/>
+            <wp:docPr id="16" name="image15.png"/>
             <a:graphic>
               <a:graphicData uri="http://schemas.openxmlformats.org/drawingml/2006/picture">
                 <pic:pic>
@@ -24451,7 +25506,7 @@
                     <pic:cNvPicPr preferRelativeResize="0"/>
                   </pic:nvPicPr>
                   <pic:blipFill>
-                    <a:blip r:embed="rId17"/>
+                    <a:blip r:embed="rId22"/>
                     <a:srcRect b="0" l="0" r="0" t="0"/>
                     <a:stretch>
                       <a:fillRect/>
@@ -24644,16 +25699,16 @@
           <wp:inline distB="114300" distT="114300" distL="114300" distR="114300">
             <wp:extent cx="4681883" cy="2624032"/>
             <wp:effectExtent b="0" l="0" r="0" t="0"/>
-            <wp:docPr id="6" name="image12.png"/>
+            <wp:docPr id="6" name="image16.png"/>
             <a:graphic>
               <a:graphicData uri="http://schemas.openxmlformats.org/drawingml/2006/picture">
                 <pic:pic>
                   <pic:nvPicPr>
-                    <pic:cNvPr id="0" name="image12.png"/>
+                    <pic:cNvPr id="0" name="image16.png"/>
                     <pic:cNvPicPr preferRelativeResize="0"/>
                   </pic:nvPicPr>
                   <pic:blipFill>
-                    <a:blip r:embed="rId18"/>
+                    <a:blip r:embed="rId23"/>
                     <a:srcRect b="0" l="0" r="0" t="0"/>
                     <a:stretch>
                       <a:fillRect/>
@@ -24802,16 +25857,16 @@
           <wp:inline distB="114300" distT="114300" distL="114300" distR="114300">
             <wp:extent cx="3022763" cy="2675611"/>
             <wp:effectExtent b="0" l="0" r="0" t="0"/>
-            <wp:docPr id="3" name="image16.png"/>
+            <wp:docPr id="3" name="image20.png"/>
             <a:graphic>
               <a:graphicData uri="http://schemas.openxmlformats.org/drawingml/2006/picture">
                 <pic:pic>
                   <pic:nvPicPr>
-                    <pic:cNvPr id="0" name="image16.png"/>
+                    <pic:cNvPr id="0" name="image20.png"/>
                     <pic:cNvPicPr preferRelativeResize="0"/>
                   </pic:nvPicPr>
                   <pic:blipFill>
-                    <a:blip r:embed="rId19"/>
+                    <a:blip r:embed="rId24"/>
                     <a:srcRect b="0" l="16702" r="20606" t="1177"/>
                     <a:stretch>
                       <a:fillRect/>
@@ -24927,16 +25982,16 @@
             <wp:extent cx="4079880" cy="2291439"/>
             <wp:effectExtent b="0" l="0" r="0" t="0"/>
             <wp:wrapTopAndBottom distB="114300" distT="114300"/>
-            <wp:docPr id="4" name="image13.png"/>
+            <wp:docPr id="4" name="image22.png"/>
             <a:graphic>
               <a:graphicData uri="http://schemas.openxmlformats.org/drawingml/2006/picture">
                 <pic:pic>
                   <pic:nvPicPr>
-                    <pic:cNvPr id="0" name="image13.png"/>
+                    <pic:cNvPr id="0" name="image22.png"/>
                     <pic:cNvPicPr preferRelativeResize="0"/>
                   </pic:nvPicPr>
                   <pic:blipFill>
-                    <a:blip r:embed="rId20"/>
+                    <a:blip r:embed="rId25"/>
                     <a:srcRect b="0" l="0" r="0" t="0"/>
                     <a:stretch>
                       <a:fillRect/>
@@ -25092,16 +26147,16 @@
             <wp:extent cx="4127664" cy="2324889"/>
             <wp:effectExtent b="0" l="0" r="0" t="0"/>
             <wp:wrapTopAndBottom distB="114300" distT="114300"/>
-            <wp:docPr id="9" name="image17.png"/>
+            <wp:docPr id="12" name="image24.png"/>
             <a:graphic>
               <a:graphicData uri="http://schemas.openxmlformats.org/drawingml/2006/picture">
                 <pic:pic>
                   <pic:nvPicPr>
-                    <pic:cNvPr id="0" name="image17.png"/>
+                    <pic:cNvPr id="0" name="image24.png"/>
                     <pic:cNvPicPr preferRelativeResize="0"/>
                   </pic:nvPicPr>
                   <pic:blipFill>
-                    <a:blip r:embed="rId21"/>
+                    <a:blip r:embed="rId26"/>
                     <a:srcRect b="0" l="0" r="0" t="0"/>
                     <a:stretch>
                       <a:fillRect/>
@@ -25211,16 +26266,16 @@
             <wp:extent cx="4079880" cy="2292067"/>
             <wp:effectExtent b="0" l="0" r="0" t="0"/>
             <wp:wrapTopAndBottom distB="114300" distT="114300"/>
-            <wp:docPr id="8" name="image18.png"/>
+            <wp:docPr id="9" name="image17.png"/>
             <a:graphic>
               <a:graphicData uri="http://schemas.openxmlformats.org/drawingml/2006/picture">
                 <pic:pic>
                   <pic:nvPicPr>
-                    <pic:cNvPr id="0" name="image18.png"/>
+                    <pic:cNvPr id="0" name="image17.png"/>
                     <pic:cNvPicPr preferRelativeResize="0"/>
                   </pic:nvPicPr>
                   <pic:blipFill>
-                    <a:blip r:embed="rId22"/>
+                    <a:blip r:embed="rId27"/>
                     <a:srcRect b="0" l="0" r="0" t="0"/>
                     <a:stretch>
                       <a:fillRect/>
@@ -25414,16 +26469,16 @@
           <wp:inline distB="114300" distT="114300" distL="114300" distR="114300">
             <wp:extent cx="2654887" cy="2255322"/>
             <wp:effectExtent b="0" l="0" r="0" t="0"/>
-            <wp:docPr id="15" name="image11.png"/>
+            <wp:docPr id="19" name="image19.png"/>
             <a:graphic>
               <a:graphicData uri="http://schemas.openxmlformats.org/drawingml/2006/picture">
                 <pic:pic>
                   <pic:nvPicPr>
-                    <pic:cNvPr id="0" name="image11.png"/>
+                    <pic:cNvPr id="0" name="image19.png"/>
                     <pic:cNvPicPr preferRelativeResize="0"/>
                   </pic:nvPicPr>
                   <pic:blipFill>
-                    <a:blip r:embed="rId23"/>
+                    <a:blip r:embed="rId28"/>
                     <a:srcRect b="0" l="16126" r="17907" t="0"/>
                     <a:stretch>
                       <a:fillRect/>
@@ -25577,16 +26632,16 @@
           <wp:inline distB="114300" distT="114300" distL="114300" distR="114300">
             <wp:extent cx="3686491" cy="2070591"/>
             <wp:effectExtent b="0" l="0" r="0" t="0"/>
-            <wp:docPr id="16" name="image14.png"/>
+            <wp:docPr id="20" name="image23.png"/>
             <a:graphic>
               <a:graphicData uri="http://schemas.openxmlformats.org/drawingml/2006/picture">
                 <pic:pic>
                   <pic:nvPicPr>
-                    <pic:cNvPr id="0" name="image14.png"/>
+                    <pic:cNvPr id="0" name="image23.png"/>
                     <pic:cNvPicPr preferRelativeResize="0"/>
                   </pic:nvPicPr>
                   <pic:blipFill>
-                    <a:blip r:embed="rId24"/>
+                    <a:blip r:embed="rId29"/>
                     <a:srcRect b="0" l="0" r="0" t="0"/>
                     <a:stretch>
                       <a:fillRect/>
@@ -25649,8 +26704,8 @@
           <w:highlight w:val="white"/>
         </w:rPr>
       </w:pPr>
-      <w:bookmarkStart w:colFirst="0" w:colLast="0" w:name="_1y810tw" w:id="33"/>
-      <w:bookmarkEnd w:id="33"/>
+      <w:bookmarkStart w:colFirst="0" w:colLast="0" w:name="_1y810tw" w:id="31"/>
+      <w:bookmarkEnd w:id="31"/>
       <w:r>
         <w:rPr>
           <w:b w:val="1"/>
@@ -26243,8 +27298,8 @@
           <w:vertAlign w:val="baseline"/>
         </w:rPr>
       </w:pPr>
-      <w:bookmarkStart w:colFirst="0" w:colLast="0" w:name="_1gwoclexp8dk" w:id="41"/>
-      <w:bookmarkEnd w:id="41"/>
+      <w:bookmarkStart w:colFirst="0" w:colLast="0" w:name="_1gwoclexp8dk" w:id="39"/>
+      <w:bookmarkEnd w:id="39"/>
       <w:r>
         <w:rPr>
           <w:rFonts w:ascii="Manrope" w:cs="Manrope" w:eastAsia="Manrope" w:hAnsi="Manrope"/>
@@ -26481,8 +27536,8 @@
           <w:vertAlign w:val="baseline"/>
         </w:rPr>
       </w:pPr>
-      <w:bookmarkStart w:colFirst="0" w:colLast="0" w:name="_3whwml4" w:id="42"/>
-      <w:bookmarkEnd w:id="42"/>
+      <w:bookmarkStart w:colFirst="0" w:colLast="0" w:name="_3whwml4" w:id="40"/>
+      <w:bookmarkEnd w:id="40"/>
       <w:r>
         <w:br w:type="page"/>
       </w:r>
@@ -26551,8 +27606,8 @@
           <w:vertAlign w:val="baseline"/>
         </w:rPr>
       </w:pPr>
-      <w:bookmarkStart w:colFirst="0" w:colLast="0" w:name="_sfzq1bwt2zqo" w:id="43"/>
-      <w:bookmarkEnd w:id="43"/>
+      <w:bookmarkStart w:colFirst="0" w:colLast="0" w:name="_sfzq1bwt2zqo" w:id="41"/>
+      <w:bookmarkEnd w:id="41"/>
       <w:r>
         <w:rPr>
           <w:rFonts w:ascii="Manrope" w:cs="Manrope" w:eastAsia="Manrope" w:hAnsi="Manrope"/>
@@ -26695,8 +27750,8 @@
         <w:jc w:val="left"/>
         <w:rPr/>
       </w:pPr>
-      <w:bookmarkStart w:colFirst="0" w:colLast="0" w:name="_qsh70q" w:id="44"/>
-      <w:bookmarkEnd w:id="44"/>
+      <w:bookmarkStart w:colFirst="0" w:colLast="0" w:name="_qsh70q" w:id="42"/>
+      <w:bookmarkEnd w:id="42"/>
       <w:r>
         <w:br w:type="page"/>
       </w:r>
@@ -26765,8 +27820,8 @@
           <w:vertAlign w:val="baseline"/>
         </w:rPr>
       </w:pPr>
-      <w:bookmarkStart w:colFirst="0" w:colLast="0" w:name="_hwvr63whs9gt" w:id="45"/>
-      <w:bookmarkEnd w:id="45"/>
+      <w:bookmarkStart w:colFirst="0" w:colLast="0" w:name="_hwvr63whs9gt" w:id="43"/>
+      <w:bookmarkEnd w:id="43"/>
       <w:r>
         <w:rPr>
           <w:rFonts w:ascii="Manrope" w:cs="Manrope" w:eastAsia="Manrope" w:hAnsi="Manrope"/>
@@ -27750,8 +28805,8 @@
           <w:szCs w:val="48"/>
         </w:rPr>
       </w:pPr>
-      <w:bookmarkStart w:colFirst="0" w:colLast="0" w:name="_3as4poj" w:id="46"/>
-      <w:bookmarkEnd w:id="46"/>
+      <w:bookmarkStart w:colFirst="0" w:colLast="0" w:name="_3as4poj" w:id="44"/>
+      <w:bookmarkEnd w:id="44"/>
       <w:r>
         <w:br w:type="page"/>
       </w:r>
@@ -27820,8 +28875,8 @@
           <w:vertAlign w:val="baseline"/>
         </w:rPr>
       </w:pPr>
-      <w:bookmarkStart w:colFirst="0" w:colLast="0" w:name="_toibfyisvk98" w:id="47"/>
-      <w:bookmarkEnd w:id="47"/>
+      <w:bookmarkStart w:colFirst="0" w:colLast="0" w:name="_toibfyisvk98" w:id="45"/>
+      <w:bookmarkEnd w:id="45"/>
       <w:r>
         <w:rPr>
           <w:rFonts w:ascii="Space Mono" w:cs="Space Mono" w:eastAsia="Space Mono" w:hAnsi="Space Mono"/>
@@ -28071,8 +29126,8 @@
           <w:vertAlign w:val="baseline"/>
         </w:rPr>
       </w:pPr>
-      <w:bookmarkStart w:colFirst="0" w:colLast="0" w:name="_uwmmr3cu3119" w:id="48"/>
-      <w:bookmarkEnd w:id="48"/>
+      <w:bookmarkStart w:colFirst="0" w:colLast="0" w:name="_uwmmr3cu3119" w:id="46"/>
+      <w:bookmarkEnd w:id="46"/>
       <w:r>
         <w:rPr>
           <w:rFonts w:ascii="Space Mono" w:cs="Space Mono" w:eastAsia="Space Mono" w:hAnsi="Space Mono"/>
@@ -28370,8 +29425,8 @@
           <w:vertAlign w:val="baseline"/>
         </w:rPr>
       </w:pPr>
-      <w:bookmarkStart w:colFirst="0" w:colLast="0" w:name="_348492dg63f1" w:id="49"/>
-      <w:bookmarkEnd w:id="49"/>
+      <w:bookmarkStart w:colFirst="0" w:colLast="0" w:name="_348492dg63f1" w:id="47"/>
+      <w:bookmarkEnd w:id="47"/>
       <w:r>
         <w:rPr>
           <w:rFonts w:ascii="Space Mono" w:cs="Space Mono" w:eastAsia="Space Mono" w:hAnsi="Space Mono"/>
@@ -28468,11 +29523,11 @@
       </w:r>
     </w:p>
     <w:sectPr>
-      <w:headerReference r:id="rId25" w:type="default"/>
-      <w:headerReference r:id="rId26" w:type="first"/>
-      <w:headerReference r:id="rId27" w:type="even"/>
-      <w:footerReference r:id="rId28" w:type="first"/>
-      <w:footerReference r:id="rId29" w:type="even"/>
+      <w:headerReference r:id="rId30" w:type="default"/>
+      <w:headerReference r:id="rId31" w:type="first"/>
+      <w:headerReference r:id="rId32" w:type="even"/>
+      <w:footerReference r:id="rId33" w:type="first"/>
+      <w:footerReference r:id="rId34" w:type="even"/>
       <w:pgSz w:h="16838" w:w="11906" w:orient="portrait"/>
       <w:pgMar w:bottom="1134" w:top="1134" w:left="1134" w:right="1134" w:header="709" w:footer="850"/>
       <w:pgNumType w:start="1"/>
@@ -28704,12 +29759,12 @@
           <wp:extent cx="1866900" cy="665268"/>
           <wp:effectExtent b="0" l="0" r="0" t="0"/>
           <wp:wrapTopAndBottom distB="152400" distT="152400"/>
-          <wp:docPr id="11" name="image3.png"/>
+          <wp:docPr id="14" name="image1.png"/>
           <a:graphic>
             <a:graphicData uri="http://schemas.openxmlformats.org/drawingml/2006/picture">
               <pic:pic>
                 <pic:nvPicPr>
-                  <pic:cNvPr id="0" name="image3.png"/>
+                  <pic:cNvPr id="0" name="image1.png"/>
                   <pic:cNvPicPr preferRelativeResize="0"/>
                 </pic:nvPicPr>
                 <pic:blipFill>
@@ -28747,12 +29802,12 @@
           <wp:extent cx="865287" cy="472641"/>
           <wp:effectExtent b="0" l="0" r="0" t="0"/>
           <wp:wrapSquare wrapText="bothSides" distB="152400" distT="152400" distL="152400" distR="152400"/>
-          <wp:docPr id="17" name="image2.png"/>
+          <wp:docPr id="22" name="image5.png"/>
           <a:graphic>
             <a:graphicData uri="http://schemas.openxmlformats.org/drawingml/2006/picture">
               <pic:pic>
                 <pic:nvPicPr>
-                  <pic:cNvPr id="0" name="image2.png"/>
+                  <pic:cNvPr id="0" name="image5.png"/>
                   <pic:cNvPicPr preferRelativeResize="0"/>
                 </pic:nvPicPr>
                 <pic:blipFill>
@@ -29178,8 +30233,8 @@
   <w:abstractNum w:abstractNumId="4">
     <w:lvl w:ilvl="0">
       <w:start w:val="1"/>
-      <w:numFmt w:val="bullet"/>
-      <w:lvlText w:val="●"/>
+      <w:numFmt w:val="decimal"/>
+      <w:lvlText w:val="%1."/>
       <w:lvlJc w:val="left"/>
       <w:pPr>
         <w:ind w:left="720" w:hanging="360"/>
@@ -29190,8 +30245,8 @@
     </w:lvl>
     <w:lvl w:ilvl="1">
       <w:start w:val="1"/>
-      <w:numFmt w:val="bullet"/>
-      <w:lvlText w:val="○"/>
+      <w:numFmt w:val="lowerLetter"/>
+      <w:lvlText w:val="%2."/>
       <w:lvlJc w:val="left"/>
       <w:pPr>
         <w:ind w:left="1440" w:hanging="360"/>
@@ -29202,9 +30257,9 @@
     </w:lvl>
     <w:lvl w:ilvl="2">
       <w:start w:val="1"/>
-      <w:numFmt w:val="bullet"/>
-      <w:lvlText w:val="■"/>
-      <w:lvlJc w:val="left"/>
+      <w:numFmt w:val="lowerRoman"/>
+      <w:lvlText w:val="%3."/>
+      <w:lvlJc w:val="right"/>
       <w:pPr>
         <w:ind w:left="2160" w:hanging="360"/>
       </w:pPr>
@@ -29214,8 +30269,8 @@
     </w:lvl>
     <w:lvl w:ilvl="3">
       <w:start w:val="1"/>
-      <w:numFmt w:val="bullet"/>
-      <w:lvlText w:val="●"/>
+      <w:numFmt w:val="decimal"/>
+      <w:lvlText w:val="%4."/>
       <w:lvlJc w:val="left"/>
       <w:pPr>
         <w:ind w:left="2880" w:hanging="360"/>
@@ -29226,8 +30281,8 @@
     </w:lvl>
     <w:lvl w:ilvl="4">
       <w:start w:val="1"/>
-      <w:numFmt w:val="bullet"/>
-      <w:lvlText w:val="○"/>
+      <w:numFmt w:val="lowerLetter"/>
+      <w:lvlText w:val="%5."/>
       <w:lvlJc w:val="left"/>
       <w:pPr>
         <w:ind w:left="3600" w:hanging="360"/>
@@ -29238,9 +30293,9 @@
     </w:lvl>
     <w:lvl w:ilvl="5">
       <w:start w:val="1"/>
-      <w:numFmt w:val="bullet"/>
-      <w:lvlText w:val="■"/>
-      <w:lvlJc w:val="left"/>
+      <w:numFmt w:val="lowerRoman"/>
+      <w:lvlText w:val="%6."/>
+      <w:lvlJc w:val="right"/>
       <w:pPr>
         <w:ind w:left="4320" w:hanging="360"/>
       </w:pPr>
@@ -29250,8 +30305,8 @@
     </w:lvl>
     <w:lvl w:ilvl="6">
       <w:start w:val="1"/>
-      <w:numFmt w:val="bullet"/>
-      <w:lvlText w:val="●"/>
+      <w:numFmt w:val="decimal"/>
+      <w:lvlText w:val="%7."/>
       <w:lvlJc w:val="left"/>
       <w:pPr>
         <w:ind w:left="5040" w:hanging="360"/>
@@ -29262,8 +30317,8 @@
     </w:lvl>
     <w:lvl w:ilvl="7">
       <w:start w:val="1"/>
-      <w:numFmt w:val="bullet"/>
-      <w:lvlText w:val="○"/>
+      <w:numFmt w:val="lowerLetter"/>
+      <w:lvlText w:val="%8."/>
       <w:lvlJc w:val="left"/>
       <w:pPr>
         <w:ind w:left="5760" w:hanging="360"/>
@@ -29274,9 +30329,9 @@
     </w:lvl>
     <w:lvl w:ilvl="8">
       <w:start w:val="1"/>
-      <w:numFmt w:val="bullet"/>
-      <w:lvlText w:val="■"/>
-      <w:lvlJc w:val="left"/>
+      <w:numFmt w:val="lowerRoman"/>
+      <w:lvlText w:val="%9."/>
+      <w:lvlJc w:val="right"/>
       <w:pPr>
         <w:ind w:left="6480" w:hanging="360"/>
       </w:pPr>
@@ -29402,7 +30457,7 @@
       <w:lvlText w:val="●"/>
       <w:lvlJc w:val="left"/>
       <w:pPr>
-        <w:ind w:left="1440" w:hanging="360"/>
+        <w:ind w:left="720" w:hanging="360"/>
       </w:pPr>
       <w:rPr>
         <w:u w:val="none"/>
@@ -29414,7 +30469,7 @@
       <w:lvlText w:val="○"/>
       <w:lvlJc w:val="left"/>
       <w:pPr>
-        <w:ind w:left="2160" w:hanging="360"/>
+        <w:ind w:left="1440" w:hanging="360"/>
       </w:pPr>
       <w:rPr>
         <w:u w:val="none"/>
@@ -29426,7 +30481,7 @@
       <w:lvlText w:val="■"/>
       <w:lvlJc w:val="left"/>
       <w:pPr>
-        <w:ind w:left="2880" w:hanging="360"/>
+        <w:ind w:left="2160" w:hanging="360"/>
       </w:pPr>
       <w:rPr>
         <w:u w:val="none"/>
@@ -29438,7 +30493,7 @@
       <w:lvlText w:val="●"/>
       <w:lvlJc w:val="left"/>
       <w:pPr>
-        <w:ind w:left="3600" w:hanging="360"/>
+        <w:ind w:left="2880" w:hanging="360"/>
       </w:pPr>
       <w:rPr>
         <w:u w:val="none"/>
@@ -29450,7 +30505,7 @@
       <w:lvlText w:val="○"/>
       <w:lvlJc w:val="left"/>
       <w:pPr>
-        <w:ind w:left="4320" w:hanging="360"/>
+        <w:ind w:left="3600" w:hanging="360"/>
       </w:pPr>
       <w:rPr>
         <w:u w:val="none"/>
@@ -29462,7 +30517,7 @@
       <w:lvlText w:val="■"/>
       <w:lvlJc w:val="left"/>
       <w:pPr>
-        <w:ind w:left="5040" w:hanging="360"/>
+        <w:ind w:left="4320" w:hanging="360"/>
       </w:pPr>
       <w:rPr>
         <w:u w:val="none"/>
@@ -29474,7 +30529,7 @@
       <w:lvlText w:val="●"/>
       <w:lvlJc w:val="left"/>
       <w:pPr>
-        <w:ind w:left="5760" w:hanging="360"/>
+        <w:ind w:left="5040" w:hanging="360"/>
       </w:pPr>
       <w:rPr>
         <w:u w:val="none"/>
@@ -29486,7 +30541,7 @@
       <w:lvlText w:val="○"/>
       <w:lvlJc w:val="left"/>
       <w:pPr>
-        <w:ind w:left="6480" w:hanging="360"/>
+        <w:ind w:left="5760" w:hanging="360"/>
       </w:pPr>
       <w:rPr>
         <w:u w:val="none"/>
@@ -29498,7 +30553,7 @@
       <w:lvlText w:val="■"/>
       <w:lvlJc w:val="left"/>
       <w:pPr>
-        <w:ind w:left="7200" w:hanging="360"/>
+        <w:ind w:left="6480" w:hanging="360"/>
       </w:pPr>
       <w:rPr>
         <w:u w:val="none"/>
@@ -29506,6 +30561,116 @@
     </w:lvl>
   </w:abstractNum>
   <w:abstractNum w:abstractNumId="7">
+    <w:lvl w:ilvl="0">
+      <w:start w:val="1"/>
+      <w:numFmt w:val="bullet"/>
+      <w:lvlText w:val="●"/>
+      <w:lvlJc w:val="left"/>
+      <w:pPr>
+        <w:ind w:left="1440" w:hanging="360"/>
+      </w:pPr>
+      <w:rPr>
+        <w:u w:val="none"/>
+      </w:rPr>
+    </w:lvl>
+    <w:lvl w:ilvl="1">
+      <w:start w:val="1"/>
+      <w:numFmt w:val="bullet"/>
+      <w:lvlText w:val="○"/>
+      <w:lvlJc w:val="left"/>
+      <w:pPr>
+        <w:ind w:left="2160" w:hanging="360"/>
+      </w:pPr>
+      <w:rPr>
+        <w:u w:val="none"/>
+      </w:rPr>
+    </w:lvl>
+    <w:lvl w:ilvl="2">
+      <w:start w:val="1"/>
+      <w:numFmt w:val="bullet"/>
+      <w:lvlText w:val="■"/>
+      <w:lvlJc w:val="left"/>
+      <w:pPr>
+        <w:ind w:left="2880" w:hanging="360"/>
+      </w:pPr>
+      <w:rPr>
+        <w:u w:val="none"/>
+      </w:rPr>
+    </w:lvl>
+    <w:lvl w:ilvl="3">
+      <w:start w:val="1"/>
+      <w:numFmt w:val="bullet"/>
+      <w:lvlText w:val="●"/>
+      <w:lvlJc w:val="left"/>
+      <w:pPr>
+        <w:ind w:left="3600" w:hanging="360"/>
+      </w:pPr>
+      <w:rPr>
+        <w:u w:val="none"/>
+      </w:rPr>
+    </w:lvl>
+    <w:lvl w:ilvl="4">
+      <w:start w:val="1"/>
+      <w:numFmt w:val="bullet"/>
+      <w:lvlText w:val="○"/>
+      <w:lvlJc w:val="left"/>
+      <w:pPr>
+        <w:ind w:left="4320" w:hanging="360"/>
+      </w:pPr>
+      <w:rPr>
+        <w:u w:val="none"/>
+      </w:rPr>
+    </w:lvl>
+    <w:lvl w:ilvl="5">
+      <w:start w:val="1"/>
+      <w:numFmt w:val="bullet"/>
+      <w:lvlText w:val="■"/>
+      <w:lvlJc w:val="left"/>
+      <w:pPr>
+        <w:ind w:left="5040" w:hanging="360"/>
+      </w:pPr>
+      <w:rPr>
+        <w:u w:val="none"/>
+      </w:rPr>
+    </w:lvl>
+    <w:lvl w:ilvl="6">
+      <w:start w:val="1"/>
+      <w:numFmt w:val="bullet"/>
+      <w:lvlText w:val="●"/>
+      <w:lvlJc w:val="left"/>
+      <w:pPr>
+        <w:ind w:left="5760" w:hanging="360"/>
+      </w:pPr>
+      <w:rPr>
+        <w:u w:val="none"/>
+      </w:rPr>
+    </w:lvl>
+    <w:lvl w:ilvl="7">
+      <w:start w:val="1"/>
+      <w:numFmt w:val="bullet"/>
+      <w:lvlText w:val="○"/>
+      <w:lvlJc w:val="left"/>
+      <w:pPr>
+        <w:ind w:left="6480" w:hanging="360"/>
+      </w:pPr>
+      <w:rPr>
+        <w:u w:val="none"/>
+      </w:rPr>
+    </w:lvl>
+    <w:lvl w:ilvl="8">
+      <w:start w:val="1"/>
+      <w:numFmt w:val="bullet"/>
+      <w:lvlText w:val="■"/>
+      <w:lvlJc w:val="left"/>
+      <w:pPr>
+        <w:ind w:left="7200" w:hanging="360"/>
+      </w:pPr>
+      <w:rPr>
+        <w:u w:val="none"/>
+      </w:rPr>
+    </w:lvl>
+  </w:abstractNum>
+  <w:abstractNum w:abstractNumId="8">
     <w:lvl w:ilvl="0">
       <w:start w:val="1"/>
       <w:numFmt w:val="decimal"/>
@@ -29615,7 +30780,7 @@
       </w:rPr>
     </w:lvl>
   </w:abstractNum>
-  <w:abstractNum w:abstractNumId="8">
+  <w:abstractNum w:abstractNumId="9">
     <w:lvl w:ilvl="0">
       <w:start w:val="1"/>
       <w:numFmt w:val="bullet"/>
@@ -29725,7 +30890,7 @@
       </w:rPr>
     </w:lvl>
   </w:abstractNum>
-  <w:abstractNum w:abstractNumId="9">
+  <w:abstractNum w:abstractNumId="10">
     <w:lvl w:ilvl="0">
       <w:start w:val="1"/>
       <w:numFmt w:val="bullet"/>
@@ -29839,7 +31004,7 @@
       </w:rPr>
     </w:lvl>
   </w:abstractNum>
-  <w:abstractNum w:abstractNumId="10">
+  <w:abstractNum w:abstractNumId="11">
     <w:lvl w:ilvl="0">
       <w:start w:val="1"/>
       <w:numFmt w:val="decimal"/>
@@ -29949,7 +31114,7 @@
       </w:rPr>
     </w:lvl>
   </w:abstractNum>
-  <w:abstractNum w:abstractNumId="11">
+  <w:abstractNum w:abstractNumId="12">
     <w:lvl w:ilvl="0">
       <w:start w:val="1"/>
       <w:numFmt w:val="bullet"/>
@@ -30059,7 +31224,7 @@
       </w:rPr>
     </w:lvl>
   </w:abstractNum>
-  <w:abstractNum w:abstractNumId="12">
+  <w:abstractNum w:abstractNumId="13">
     <w:lvl w:ilvl="0">
       <w:start w:val="1"/>
       <w:numFmt w:val="decimal"/>
@@ -30169,7 +31334,7 @@
       </w:rPr>
     </w:lvl>
   </w:abstractNum>
-  <w:abstractNum w:abstractNumId="13">
+  <w:abstractNum w:abstractNumId="14">
     <w:lvl w:ilvl="0">
       <w:start w:val="1"/>
       <w:numFmt w:val="bullet"/>
@@ -30279,7 +31444,7 @@
       </w:rPr>
     </w:lvl>
   </w:abstractNum>
-  <w:abstractNum w:abstractNumId="14">
+  <w:abstractNum w:abstractNumId="15">
     <w:lvl w:ilvl="0">
       <w:start w:val="1"/>
       <w:numFmt w:val="upperLetter"/>
@@ -30389,7 +31554,7 @@
       </w:rPr>
     </w:lvl>
   </w:abstractNum>
-  <w:abstractNum w:abstractNumId="15">
+  <w:abstractNum w:abstractNumId="16">
     <w:lvl w:ilvl="0">
       <w:start w:val="1"/>
       <w:numFmt w:val="bullet"/>
@@ -30499,7 +31664,7 @@
       </w:rPr>
     </w:lvl>
   </w:abstractNum>
-  <w:abstractNum w:abstractNumId="16">
+  <w:abstractNum w:abstractNumId="17">
     <w:lvl w:ilvl="0">
       <w:start w:val="1"/>
       <w:numFmt w:val="bullet"/>
@@ -30656,6 +31821,9 @@
   </w:num>
   <w:num w:numId="16">
     <w:abstractNumId w:val="16"/>
+  </w:num>
+  <w:num w:numId="17">
+    <w:abstractNumId w:val="17"/>
   </w:num>
 </w:numbering>
 </file>

</xml_diff>